<commit_message>
Add materializations, seeds, and sources
</commit_message>
<xml_diff>
--- a/dbt_x_snowflake/dbt notes.docx
+++ b/dbt_x_snowflake/dbt notes.docx
@@ -220,7 +220,7 @@
         <w:t>Staging Layer – basic checks, renaming/aliasing columns</w:t>
       </w:r>
     </w:p>
-    <w:p>
+    <w:p w14:noSpellErr="1">
       <w:pPr>
         <w:pStyle w:val="Akapitzlist"/>
         <w:numPr>
@@ -243,6 +243,24 @@
         <w:pStyle w:val="Akapitzlist"/>
         <w:numPr>
           <w:ilvl w:val="0"/>
+          <w:numId w:val="6"/>
+        </w:numPr>
+        <w:rPr>
+          <w:lang w:val="en-US"/>
+        </w:rPr>
+      </w:pPr>
+      <w:r>
+        <w:rPr>
+          <w:lang w:val="en-US"/>
+        </w:rPr>
+        <w:t>Mart Layer – data ready for BI Tools</w:t>
+      </w:r>
+    </w:p>
+    <w:p>
+      <w:pPr>
+        <w:pStyle w:val="Akapitzlist"/>
+        <w:numPr>
+          <w:ilvl w:val="0"/>
           <w:numId w:val="5"/>
         </w:numPr>
         <w:rPr>
@@ -559,18 +577,16 @@
           <w:numId w:val="1"/>
         </w:numPr>
         <w:rPr>
-          <w:rFonts w:eastAsiaTheme="minorEastAsia"/>
-          <w:lang w:val="en-US"/>
-        </w:rPr>
-      </w:pPr>
-      <w:proofErr w:type="spellStart"/>
-      <w:r>
-        <w:rPr>
-          <w:lang w:val="en-US"/>
-        </w:rPr>
-        <w:t>refering</w:t>
-      </w:r>
-      <w:proofErr w:type="spellEnd"/>
+          <w:rFonts w:eastAsia="" w:eastAsiaTheme="minorEastAsia"/>
+          <w:lang w:val="en-US"/>
+        </w:rPr>
+      </w:pPr>
+      <w:r>
+        <w:rPr>
+          <w:lang w:val="en-US"/>
+        </w:rPr>
+        <w:t>referring</w:t>
+      </w:r>
       <w:r>
         <w:rPr>
           <w:lang w:val="en-US"/>
@@ -625,7 +641,7 @@
         <w:shd w:val="clear" w:color="auto" w:fill="1E1E1E"/>
         <w:spacing w:after="0" w:line="285" w:lineRule="atLeast"/>
         <w:rPr>
-          <w:rFonts w:ascii="Consolas" w:eastAsia="Times New Roman" w:hAnsi="Consolas" w:cs="Times New Roman"/>
+          <w:rFonts w:ascii="Consolas" w:hAnsi="Consolas" w:eastAsia="Times New Roman" w:cs="Times New Roman"/>
           <w:color w:val="D4D4D4"/>
           <w:sz w:val="21"/>
           <w:szCs w:val="21"/>
@@ -634,7 +650,7 @@
       </w:pPr>
       <w:r>
         <w:rPr>
-          <w:rFonts w:ascii="Consolas" w:eastAsia="Times New Roman" w:hAnsi="Consolas" w:cs="Times New Roman"/>
+          <w:rFonts w:ascii="Consolas" w:hAnsi="Consolas" w:eastAsia="Times New Roman" w:cs="Times New Roman"/>
           <w:color w:val="569CD6"/>
           <w:sz w:val="21"/>
           <w:szCs w:val="21"/>
@@ -644,7 +660,7 @@
       </w:r>
       <w:r>
         <w:rPr>
-          <w:rFonts w:ascii="Consolas" w:eastAsia="Times New Roman" w:hAnsi="Consolas" w:cs="Times New Roman"/>
+          <w:rFonts w:ascii="Consolas" w:hAnsi="Consolas" w:eastAsia="Times New Roman" w:cs="Times New Roman"/>
           <w:color w:val="D4D4D4"/>
           <w:sz w:val="21"/>
           <w:szCs w:val="21"/>
@@ -654,7 +670,7 @@
       </w:r>
       <w:r>
         <w:rPr>
-          <w:rFonts w:ascii="Consolas" w:eastAsia="Times New Roman" w:hAnsi="Consolas" w:cs="Times New Roman"/>
+          <w:rFonts w:ascii="Consolas" w:hAnsi="Consolas" w:eastAsia="Times New Roman" w:cs="Times New Roman"/>
           <w:color w:val="569CD6"/>
           <w:sz w:val="21"/>
           <w:szCs w:val="21"/>
@@ -664,7 +680,7 @@
       </w:r>
       <w:r>
         <w:rPr>
-          <w:rFonts w:ascii="Consolas" w:eastAsia="Times New Roman" w:hAnsi="Consolas" w:cs="Times New Roman"/>
+          <w:rFonts w:ascii="Consolas" w:hAnsi="Consolas" w:eastAsia="Times New Roman" w:cs="Times New Roman"/>
           <w:color w:val="D4D4D4"/>
           <w:sz w:val="21"/>
           <w:szCs w:val="21"/>
@@ -674,7 +690,7 @@
       </w:r>
       <w:r>
         <w:rPr>
-          <w:rFonts w:ascii="Consolas" w:eastAsia="Times New Roman" w:hAnsi="Consolas" w:cs="Times New Roman"/>
+          <w:rFonts w:ascii="Consolas" w:hAnsi="Consolas" w:eastAsia="Times New Roman" w:cs="Times New Roman"/>
           <w:color w:val="CE9178"/>
           <w:sz w:val="21"/>
           <w:szCs w:val="21"/>
@@ -685,7 +701,7 @@
       <w:proofErr w:type="spellStart"/>
       <w:r>
         <w:rPr>
-          <w:rFonts w:ascii="Consolas" w:eastAsia="Times New Roman" w:hAnsi="Consolas" w:cs="Times New Roman"/>
+          <w:rFonts w:ascii="Consolas" w:hAnsi="Consolas" w:eastAsia="Times New Roman" w:cs="Times New Roman"/>
           <w:color w:val="CE9178"/>
           <w:sz w:val="21"/>
           <w:szCs w:val="21"/>
@@ -696,7 +712,7 @@
       <w:proofErr w:type="spellEnd"/>
       <w:r>
         <w:rPr>
-          <w:rFonts w:ascii="Consolas" w:eastAsia="Times New Roman" w:hAnsi="Consolas" w:cs="Times New Roman"/>
+          <w:rFonts w:ascii="Consolas" w:hAnsi="Consolas" w:eastAsia="Times New Roman" w:cs="Times New Roman"/>
           <w:color w:val="CE9178"/>
           <w:sz w:val="21"/>
           <w:szCs w:val="21"/>
@@ -706,7 +722,7 @@
       </w:r>
       <w:r>
         <w:rPr>
-          <w:rFonts w:ascii="Consolas" w:eastAsia="Times New Roman" w:hAnsi="Consolas" w:cs="Times New Roman"/>
+          <w:rFonts w:ascii="Consolas" w:hAnsi="Consolas" w:eastAsia="Times New Roman" w:cs="Times New Roman"/>
           <w:color w:val="D4D4D4"/>
           <w:sz w:val="21"/>
           <w:szCs w:val="21"/>
@@ -718,12 +734,83 @@
     <w:p>
       <w:pPr>
         <w:pStyle w:val="Akapitzlist"/>
-        <w:ind w:left="1068"/>
-        <w:rPr>
-          <w:rFonts w:eastAsiaTheme="minorEastAsia"/>
-          <w:lang w:val="en-US"/>
-        </w:rPr>
-      </w:pPr>
+        <w:numPr>
+          <w:ilvl w:val="0"/>
+          <w:numId w:val="7"/>
+        </w:numPr>
+        <w:rPr>
+          <w:rFonts w:ascii="Symbol" w:hAnsi="Symbol" w:eastAsia="Symbol" w:cs="Symbol" w:asciiTheme="minorEastAsia" w:hAnsiTheme="minorEastAsia" w:eastAsiaTheme="minorEastAsia" w:cstheme="minorEastAsia"/>
+          <w:sz w:val="22"/>
+          <w:szCs w:val="22"/>
+          <w:lang w:val="en-US"/>
+        </w:rPr>
+      </w:pPr>
+      <w:r>
+        <w:rPr>
+          <w:rFonts w:eastAsia="" w:eastAsiaTheme="minorEastAsia"/>
+          <w:lang w:val="en-US"/>
+        </w:rPr>
+        <w:t xml:space="preserve">source – data that is already in the warehouse (ingested by </w:t>
+      </w:r>
+      <w:proofErr w:type="spellStart"/>
+      <w:r>
+        <w:rPr>
+          <w:rFonts w:eastAsia="" w:eastAsiaTheme="minorEastAsia"/>
+          <w:lang w:val="en-US"/>
+        </w:rPr>
+        <w:t>Fivetram</w:t>
+      </w:r>
+      <w:proofErr w:type="spellEnd"/>
+      <w:r>
+        <w:rPr>
+          <w:rFonts w:eastAsia="" w:eastAsiaTheme="minorEastAsia"/>
+          <w:lang w:val="en-US"/>
+        </w:rPr>
+        <w:t>, Stich from external systems)</w:t>
+      </w:r>
+    </w:p>
+    <w:p>
+      <w:pPr>
+        <w:pStyle w:val="Akapitzlist"/>
+        <w:numPr>
+          <w:ilvl w:val="0"/>
+          <w:numId w:val="7"/>
+        </w:numPr>
+        <w:rPr>
+          <w:sz w:val="22"/>
+          <w:szCs w:val="22"/>
+          <w:lang w:val="en-US"/>
+        </w:rPr>
+      </w:pPr>
+      <w:r>
+        <w:rPr>
+          <w:rFonts w:eastAsia="" w:eastAsiaTheme="minorEastAsia"/>
+          <w:lang w:val="en-US"/>
+        </w:rPr>
+        <w:t>seed – local files that are uploaded to warehouse</w:t>
+      </w:r>
+    </w:p>
+    <w:p>
+      <w:pPr>
+        <w:pStyle w:val="Akapitzlist"/>
+        <w:numPr>
+          <w:ilvl w:val="0"/>
+          <w:numId w:val="5"/>
+        </w:numPr>
+        <w:rPr>
+          <w:rFonts w:ascii="Calibri" w:hAnsi="Calibri" w:eastAsia="Calibri" w:cs="Calibri" w:asciiTheme="minorEastAsia" w:hAnsiTheme="minorEastAsia" w:eastAsiaTheme="minorEastAsia" w:cstheme="minorEastAsia"/>
+          <w:sz w:val="22"/>
+          <w:szCs w:val="22"/>
+          <w:lang w:val="en-US"/>
+        </w:rPr>
+      </w:pPr>
+      <w:r>
+        <w:rPr>
+          <w:rFonts w:eastAsia="" w:eastAsiaTheme="minorEastAsia"/>
+          <w:lang w:val="en-US"/>
+        </w:rPr>
+        <w:t>Commands/parameters/info in dbt</w:t>
+      </w:r>
     </w:p>
     <w:p>
       <w:pPr>
@@ -732,22 +819,205 @@
           <w:ilvl w:val="0"/>
           <w:numId w:val="1"/>
         </w:numPr>
-        <w:rPr>
-          <w:rFonts w:eastAsiaTheme="minorEastAsia"/>
-          <w:lang w:val="en-US"/>
-        </w:rPr>
-      </w:pPr>
-    </w:p>
-    <w:p>
-      <w:pPr>
-        <w:ind w:left="720"/>
-        <w:rPr>
-          <w:lang w:val="en-US"/>
-        </w:rPr>
-      </w:pPr>
+        <w:ind/>
+        <w:rPr>
+          <w:rFonts w:ascii="Calibri" w:hAnsi="Calibri" w:eastAsia="Calibri" w:cs="Calibri" w:asciiTheme="minorAscii" w:hAnsiTheme="minorAscii" w:eastAsiaTheme="minorAscii" w:cstheme="minorAscii"/>
+          <w:sz w:val="22"/>
+          <w:szCs w:val="22"/>
+          <w:lang w:val="en-US"/>
+        </w:rPr>
+      </w:pPr>
+      <w:r>
+        <w:rPr>
+          <w:rFonts w:eastAsia="" w:eastAsiaTheme="minorEastAsia"/>
+          <w:lang w:val="en-US"/>
+        </w:rPr>
+        <w:t xml:space="preserve">[+materialized: view]   # “+” means that we want to use </w:t>
+      </w:r>
+      <w:proofErr w:type="spellStart"/>
+      <w:r>
+        <w:rPr>
+          <w:rFonts w:eastAsia="" w:eastAsiaTheme="minorEastAsia"/>
+          <w:lang w:val="en-US"/>
+        </w:rPr>
+        <w:t>builtin</w:t>
+      </w:r>
+      <w:proofErr w:type="spellEnd"/>
+      <w:r>
+        <w:rPr>
+          <w:rFonts w:eastAsia="" w:eastAsiaTheme="minorEastAsia"/>
+          <w:lang w:val="en-US"/>
+        </w:rPr>
+        <w:t xml:space="preserve"> </w:t>
+      </w:r>
+      <w:proofErr w:type="spellStart"/>
+      <w:r>
+        <w:rPr>
+          <w:rFonts w:eastAsia="" w:eastAsiaTheme="minorEastAsia"/>
+          <w:lang w:val="en-US"/>
+        </w:rPr>
+        <w:t>dbt</w:t>
+      </w:r>
+      <w:proofErr w:type="spellEnd"/>
+      <w:r>
+        <w:rPr>
+          <w:rFonts w:eastAsia="" w:eastAsiaTheme="minorEastAsia"/>
+          <w:lang w:val="en-US"/>
+        </w:rPr>
+        <w:t xml:space="preserve"> parameter, not a reference to some variable “materialized”</w:t>
+      </w:r>
+    </w:p>
+    <w:p>
+      <w:pPr>
+        <w:pStyle w:val="Akapitzlist"/>
+        <w:numPr>
+          <w:ilvl w:val="0"/>
+          <w:numId w:val="1"/>
+        </w:numPr>
+        <w:rPr>
+          <w:sz w:val="22"/>
+          <w:szCs w:val="22"/>
+          <w:lang w:val="en-US"/>
+        </w:rPr>
+      </w:pPr>
+      <w:r>
+        <w:rPr>
+          <w:rFonts w:eastAsia="" w:eastAsiaTheme="minorEastAsia"/>
+          <w:lang w:val="en-US"/>
+        </w:rPr>
+        <w:t>[</w:t>
+      </w:r>
+      <w:proofErr w:type="spellStart"/>
+      <w:r>
+        <w:rPr>
+          <w:rFonts w:eastAsia="" w:eastAsiaTheme="minorEastAsia"/>
+          <w:lang w:val="en-US"/>
+        </w:rPr>
+        <w:t>dbt</w:t>
+      </w:r>
+      <w:proofErr w:type="spellEnd"/>
+      <w:r>
+        <w:rPr>
+          <w:rFonts w:eastAsia="" w:eastAsiaTheme="minorEastAsia"/>
+          <w:lang w:val="en-US"/>
+        </w:rPr>
+        <w:t xml:space="preserve"> run --full-refresh] #rebuild all incremental tables (useful when schema changes)</w:t>
+      </w:r>
+    </w:p>
+    <w:p>
+      <w:pPr>
+        <w:pStyle w:val="Akapitzlist"/>
+        <w:numPr>
+          <w:ilvl w:val="0"/>
+          <w:numId w:val="1"/>
+        </w:numPr>
+        <w:rPr>
+          <w:rFonts w:ascii="Calibri" w:hAnsi="Calibri" w:eastAsia="Calibri" w:cs="Calibri" w:asciiTheme="minorAscii" w:hAnsiTheme="minorAscii" w:eastAsiaTheme="minorAscii" w:cstheme="minorAscii"/>
+          <w:sz w:val="22"/>
+          <w:szCs w:val="22"/>
+          <w:lang w:val="en-US"/>
+        </w:rPr>
+      </w:pPr>
+      <w:r>
+        <w:rPr>
+          <w:rFonts w:eastAsia="" w:eastAsiaTheme="minorEastAsia"/>
+          <w:lang w:val="en-US"/>
+        </w:rPr>
+        <w:t xml:space="preserve">[target-path: "target"]  # directory which will store compiled SQL files, they will have hidden </w:t>
+      </w:r>
+      <w:proofErr w:type="spellStart"/>
+      <w:r>
+        <w:rPr>
+          <w:rFonts w:eastAsia="" w:eastAsiaTheme="minorEastAsia"/>
+          <w:lang w:val="en-US"/>
+        </w:rPr>
+        <w:t>ephermal</w:t>
+      </w:r>
+      <w:proofErr w:type="spellEnd"/>
+      <w:r>
+        <w:rPr>
+          <w:rFonts w:eastAsia="" w:eastAsiaTheme="minorEastAsia"/>
+          <w:lang w:val="en-US"/>
+        </w:rPr>
+        <w:t xml:space="preserve"> CTE</w:t>
+      </w:r>
+    </w:p>
+    <w:p>
+      <w:pPr>
+        <w:pStyle w:val="Akapitzlist"/>
+        <w:numPr>
+          <w:ilvl w:val="0"/>
+          <w:numId w:val="1"/>
+        </w:numPr>
+        <w:rPr>
+          <w:sz w:val="22"/>
+          <w:szCs w:val="22"/>
+          <w:lang w:val="en-US"/>
+        </w:rPr>
+      </w:pPr>
+      <w:r>
+        <w:rPr>
+          <w:rFonts w:eastAsia="" w:eastAsiaTheme="minorEastAsia"/>
+          <w:lang w:val="en-US"/>
+        </w:rPr>
+        <w:t>[</w:t>
+      </w:r>
+      <w:proofErr w:type="spellStart"/>
+      <w:r>
+        <w:rPr>
+          <w:rFonts w:eastAsia="" w:eastAsiaTheme="minorEastAsia"/>
+          <w:lang w:val="en-US"/>
+        </w:rPr>
+        <w:t>sources.yml</w:t>
+      </w:r>
+      <w:proofErr w:type="spellEnd"/>
+      <w:r>
+        <w:rPr>
+          <w:rFonts w:eastAsia="" w:eastAsiaTheme="minorEastAsia"/>
+          <w:lang w:val="en-US"/>
+        </w:rPr>
+        <w:t xml:space="preserve">] # we can assign aliases to snowflake tables and then use in models </w:t>
+      </w:r>
+    </w:p>
+    <w:p>
+      <w:pPr>
+        <w:pStyle w:val="Akapitzlist"/>
+        <w:numPr>
+          <w:ilvl w:val="0"/>
+          <w:numId w:val="1"/>
+        </w:numPr>
+        <w:rPr>
+          <w:sz w:val="22"/>
+          <w:szCs w:val="22"/>
+          <w:lang w:val="en-US"/>
+        </w:rPr>
+      </w:pPr>
+      <w:r>
+        <w:rPr>
+          <w:rFonts w:eastAsia="" w:eastAsiaTheme="minorEastAsia"/>
+          <w:lang w:val="en-US"/>
+        </w:rPr>
+        <w:t>[</w:t>
+      </w:r>
+      <w:proofErr w:type="spellStart"/>
+      <w:r>
+        <w:rPr>
+          <w:rFonts w:eastAsia="" w:eastAsiaTheme="minorEastAsia"/>
+          <w:lang w:val="en-US"/>
+        </w:rPr>
+        <w:t>dbt</w:t>
+      </w:r>
+      <w:proofErr w:type="spellEnd"/>
+      <w:r>
+        <w:rPr>
+          <w:rFonts w:eastAsia="" w:eastAsiaTheme="minorEastAsia"/>
+          <w:lang w:val="en-US"/>
+        </w:rPr>
+        <w:t xml:space="preserve"> compile] # we can compile code before running it to check if it compiles</w:t>
+      </w:r>
     </w:p>
     <w:sectPr>
-      <w:pgSz w:w="11906" w:h="16838"/>
+      <w:pgSz w:w="11906" w:h="16838" w:orient="portrait"/>
       <w:pgMar w:top="1417" w:right="1417" w:bottom="1417" w:left="1417" w:header="708" w:footer="708" w:gutter="0"/>
       <w:cols w:space="708"/>
       <w:docGrid w:linePitch="360"/>
@@ -758,6 +1028,118 @@
 
 <file path=word/numbering.xml><?xml version="1.0" encoding="utf-8"?>
 <w:numbering xmlns:wpc="http://schemas.microsoft.com/office/word/2010/wordprocessingCanvas" xmlns:cx="http://schemas.microsoft.com/office/drawing/2014/chartex" xmlns:cx1="http://schemas.microsoft.com/office/drawing/2015/9/8/chartex" xmlns:cx2="http://schemas.microsoft.com/office/drawing/2015/10/21/chartex" xmlns:cx3="http://schemas.microsoft.com/office/drawing/2016/5/9/chartex" xmlns:cx4="http://schemas.microsoft.com/office/drawing/2016/5/10/chartex" xmlns:cx5="http://schemas.microsoft.com/office/drawing/2016/5/11/chartex" xmlns:cx6="http://schemas.microsoft.com/office/drawing/2016/5/12/chartex" xmlns:cx7="http://schemas.microsoft.com/office/drawing/2016/5/13/chartex" xmlns:cx8="http://schemas.microsoft.com/office/drawing/2016/5/14/chartex" xmlns:mc="http://schemas.openxmlformats.org/markup-compatibility/2006" xmlns:aink="http://schemas.microsoft.com/office/drawing/2016/ink" xmlns:am3d="http://schemas.microsoft.com/office/drawing/2017/model3d" xmlns:o="urn:schemas-microsoft-com:office:office" xmlns:oel="http://schemas.microsoft.com/office/2019/extlst" xmlns:r="http://schemas.openxmlformats.org/officeDocument/2006/relationships" xmlns:m="http://schemas.openxmlformats.org/officeDocument/2006/math" xmlns:v="urn:schemas-microsoft-com:vml" xmlns:wp14="http://schemas.microsoft.com/office/word/2010/wordprocessingDrawing" xmlns:wp="http://schemas.openxmlformats.org/drawingml/2006/wordprocessingDrawing" xmlns:w10="urn:schemas-microsoft-com:office:word" xmlns:w="http://schemas.openxmlformats.org/wordprocessingml/2006/main" xmlns:w14="http://schemas.microsoft.com/office/word/2010/wordml" xmlns:w15="http://schemas.microsoft.com/office/word/2012/wordml" xmlns:w16cex="http://schemas.microsoft.com/office/word/2018/wordml/cex" xmlns:w16cid="http://schemas.microsoft.com/office/word/2016/wordml/cid" xmlns:w16="http://schemas.microsoft.com/office/word/2018/wordml" xmlns:w16sdtdh="http://schemas.microsoft.com/office/word/2020/wordml/sdtdatahash" xmlns:w16se="http://schemas.microsoft.com/office/word/2015/wordml/symex" xmlns:wpg="http://schemas.microsoft.com/office/word/2010/wordprocessingGroup" xmlns:wpi="http://schemas.microsoft.com/office/word/2010/wordprocessingInk" xmlns:wne="http://schemas.microsoft.com/office/word/2006/wordml" xmlns:wps="http://schemas.microsoft.com/office/word/2010/wordprocessingShape" mc:Ignorable="w14 w15 w16se w16cid w16 w16cex w16sdtdh wp14">
+  <w:abstractNum xmlns:w="http://schemas.openxmlformats.org/wordprocessingml/2006/main" w:abstractNumId="6">
+    <w:nsid w:val="129138"/>
+    <w:multiLevelType xmlns:w="http://schemas.openxmlformats.org/wordprocessingml/2006/main" w:val="hybridMultilevel"/>
+    <w:lvl xmlns:w="http://schemas.openxmlformats.org/wordprocessingml/2006/main" w:ilvl="0">
+      <w:start w:val="1"/>
+      <w:numFmt w:val="bullet"/>
+      <w:lvlText w:val=""/>
+      <w:lvlJc w:val="left"/>
+      <w:pPr>
+        <w:ind w:left="1068" w:hanging="360"/>
+      </w:pPr>
+      <w:rPr>
+        <w:rFonts w:hint="default" w:ascii="Symbol" w:hAnsi="Symbol"/>
+      </w:rPr>
+    </w:lvl>
+    <w:lvl xmlns:w="http://schemas.openxmlformats.org/wordprocessingml/2006/main" w:ilvl="1">
+      <w:start w:val="1"/>
+      <w:numFmt w:val="bullet"/>
+      <w:lvlText w:val="o"/>
+      <w:lvlJc w:val="left"/>
+      <w:pPr>
+        <w:ind w:left="1788" w:hanging="360"/>
+      </w:pPr>
+      <w:rPr>
+        <w:rFonts w:hint="default" w:ascii="Courier New" w:hAnsi="Courier New"/>
+      </w:rPr>
+    </w:lvl>
+    <w:lvl xmlns:w="http://schemas.openxmlformats.org/wordprocessingml/2006/main" w:ilvl="2">
+      <w:start w:val="1"/>
+      <w:numFmt w:val="bullet"/>
+      <w:lvlText w:val=""/>
+      <w:lvlJc w:val="left"/>
+      <w:pPr>
+        <w:ind w:left="2508" w:hanging="360"/>
+      </w:pPr>
+      <w:rPr>
+        <w:rFonts w:hint="default" w:ascii="Wingdings" w:hAnsi="Wingdings"/>
+      </w:rPr>
+    </w:lvl>
+    <w:lvl xmlns:w="http://schemas.openxmlformats.org/wordprocessingml/2006/main" w:ilvl="3">
+      <w:start w:val="1"/>
+      <w:numFmt w:val="bullet"/>
+      <w:lvlText w:val=""/>
+      <w:lvlJc w:val="left"/>
+      <w:pPr>
+        <w:ind w:left="3228" w:hanging="360"/>
+      </w:pPr>
+      <w:rPr>
+        <w:rFonts w:hint="default" w:ascii="Symbol" w:hAnsi="Symbol"/>
+      </w:rPr>
+    </w:lvl>
+    <w:lvl xmlns:w="http://schemas.openxmlformats.org/wordprocessingml/2006/main" w:ilvl="4">
+      <w:start w:val="1"/>
+      <w:numFmt w:val="bullet"/>
+      <w:lvlText w:val="o"/>
+      <w:lvlJc w:val="left"/>
+      <w:pPr>
+        <w:ind w:left="3948" w:hanging="360"/>
+      </w:pPr>
+      <w:rPr>
+        <w:rFonts w:hint="default" w:ascii="Courier New" w:hAnsi="Courier New"/>
+      </w:rPr>
+    </w:lvl>
+    <w:lvl xmlns:w="http://schemas.openxmlformats.org/wordprocessingml/2006/main" w:ilvl="5">
+      <w:start w:val="1"/>
+      <w:numFmt w:val="bullet"/>
+      <w:lvlText w:val=""/>
+      <w:lvlJc w:val="left"/>
+      <w:pPr>
+        <w:ind w:left="4668" w:hanging="360"/>
+      </w:pPr>
+      <w:rPr>
+        <w:rFonts w:hint="default" w:ascii="Wingdings" w:hAnsi="Wingdings"/>
+      </w:rPr>
+    </w:lvl>
+    <w:lvl xmlns:w="http://schemas.openxmlformats.org/wordprocessingml/2006/main" w:ilvl="6">
+      <w:start w:val="1"/>
+      <w:numFmt w:val="bullet"/>
+      <w:lvlText w:val=""/>
+      <w:lvlJc w:val="left"/>
+      <w:pPr>
+        <w:ind w:left="5388" w:hanging="360"/>
+      </w:pPr>
+      <w:rPr>
+        <w:rFonts w:hint="default" w:ascii="Symbol" w:hAnsi="Symbol"/>
+      </w:rPr>
+    </w:lvl>
+    <w:lvl xmlns:w="http://schemas.openxmlformats.org/wordprocessingml/2006/main" w:ilvl="7">
+      <w:start w:val="1"/>
+      <w:numFmt w:val="bullet"/>
+      <w:lvlText w:val="o"/>
+      <w:lvlJc w:val="left"/>
+      <w:pPr>
+        <w:ind w:left="6108" w:hanging="360"/>
+      </w:pPr>
+      <w:rPr>
+        <w:rFonts w:hint="default" w:ascii="Courier New" w:hAnsi="Courier New"/>
+      </w:rPr>
+    </w:lvl>
+    <w:lvl xmlns:w="http://schemas.openxmlformats.org/wordprocessingml/2006/main" w:ilvl="8">
+      <w:start w:val="1"/>
+      <w:numFmt w:val="bullet"/>
+      <w:lvlText w:val=""/>
+      <w:lvlJc w:val="left"/>
+      <w:pPr>
+        <w:ind w:left="6828" w:hanging="360"/>
+      </w:pPr>
+      <w:rPr>
+        <w:rFonts w:hint="default" w:ascii="Wingdings" w:hAnsi="Wingdings"/>
+      </w:rPr>
+    </w:lvl>
+  </w:abstractNum>
   <w:abstractNum w:abstractNumId="0" w15:restartNumberingAfterBreak="0">
     <w:nsid w:val="034065FD"/>
     <w:multiLevelType w:val="hybridMultilevel"/>
@@ -771,7 +1153,7 @@
         <w:ind w:left="1080" w:hanging="360"/>
       </w:pPr>
       <w:rPr>
-        <w:rFonts w:ascii="Symbol" w:hAnsi="Symbol" w:hint="default"/>
+        <w:rFonts w:hint="default" w:ascii="Symbol" w:hAnsi="Symbol"/>
       </w:rPr>
     </w:lvl>
     <w:lvl w:ilvl="1" w:tplc="04150003" w:tentative="1">
@@ -783,7 +1165,7 @@
         <w:ind w:left="1800" w:hanging="360"/>
       </w:pPr>
       <w:rPr>
-        <w:rFonts w:ascii="Courier New" w:hAnsi="Courier New" w:cs="Courier New" w:hint="default"/>
+        <w:rFonts w:hint="default" w:ascii="Courier New" w:hAnsi="Courier New" w:cs="Courier New"/>
       </w:rPr>
     </w:lvl>
     <w:lvl w:ilvl="2" w:tplc="04150005" w:tentative="1">
@@ -795,7 +1177,7 @@
         <w:ind w:left="2520" w:hanging="360"/>
       </w:pPr>
       <w:rPr>
-        <w:rFonts w:ascii="Wingdings" w:hAnsi="Wingdings" w:hint="default"/>
+        <w:rFonts w:hint="default" w:ascii="Wingdings" w:hAnsi="Wingdings"/>
       </w:rPr>
     </w:lvl>
     <w:lvl w:ilvl="3" w:tplc="04150001" w:tentative="1">
@@ -807,7 +1189,7 @@
         <w:ind w:left="3240" w:hanging="360"/>
       </w:pPr>
       <w:rPr>
-        <w:rFonts w:ascii="Symbol" w:hAnsi="Symbol" w:hint="default"/>
+        <w:rFonts w:hint="default" w:ascii="Symbol" w:hAnsi="Symbol"/>
       </w:rPr>
     </w:lvl>
     <w:lvl w:ilvl="4" w:tplc="04150003" w:tentative="1">
@@ -819,7 +1201,7 @@
         <w:ind w:left="3960" w:hanging="360"/>
       </w:pPr>
       <w:rPr>
-        <w:rFonts w:ascii="Courier New" w:hAnsi="Courier New" w:cs="Courier New" w:hint="default"/>
+        <w:rFonts w:hint="default" w:ascii="Courier New" w:hAnsi="Courier New" w:cs="Courier New"/>
       </w:rPr>
     </w:lvl>
     <w:lvl w:ilvl="5" w:tplc="04150005" w:tentative="1">
@@ -831,7 +1213,7 @@
         <w:ind w:left="4680" w:hanging="360"/>
       </w:pPr>
       <w:rPr>
-        <w:rFonts w:ascii="Wingdings" w:hAnsi="Wingdings" w:hint="default"/>
+        <w:rFonts w:hint="default" w:ascii="Wingdings" w:hAnsi="Wingdings"/>
       </w:rPr>
     </w:lvl>
     <w:lvl w:ilvl="6" w:tplc="04150001" w:tentative="1">
@@ -843,7 +1225,7 @@
         <w:ind w:left="5400" w:hanging="360"/>
       </w:pPr>
       <w:rPr>
-        <w:rFonts w:ascii="Symbol" w:hAnsi="Symbol" w:hint="default"/>
+        <w:rFonts w:hint="default" w:ascii="Symbol" w:hAnsi="Symbol"/>
       </w:rPr>
     </w:lvl>
     <w:lvl w:ilvl="7" w:tplc="04150003" w:tentative="1">
@@ -855,7 +1237,7 @@
         <w:ind w:left="6120" w:hanging="360"/>
       </w:pPr>
       <w:rPr>
-        <w:rFonts w:ascii="Courier New" w:hAnsi="Courier New" w:cs="Courier New" w:hint="default"/>
+        <w:rFonts w:hint="default" w:ascii="Courier New" w:hAnsi="Courier New" w:cs="Courier New"/>
       </w:rPr>
     </w:lvl>
     <w:lvl w:ilvl="8" w:tplc="04150005" w:tentative="1">
@@ -867,7 +1249,7 @@
         <w:ind w:left="6840" w:hanging="360"/>
       </w:pPr>
       <w:rPr>
-        <w:rFonts w:ascii="Wingdings" w:hAnsi="Wingdings" w:hint="default"/>
+        <w:rFonts w:hint="default" w:ascii="Wingdings" w:hAnsi="Wingdings"/>
       </w:rPr>
     </w:lvl>
   </w:abstractNum>
@@ -884,7 +1266,7 @@
         <w:ind w:left="720" w:hanging="360"/>
       </w:pPr>
       <w:rPr>
-        <w:rFonts w:ascii="Symbol" w:hAnsi="Symbol" w:hint="default"/>
+        <w:rFonts w:hint="default" w:ascii="Symbol" w:hAnsi="Symbol"/>
       </w:rPr>
     </w:lvl>
     <w:lvl w:ilvl="1" w:tplc="6AC8D148">
@@ -896,7 +1278,7 @@
         <w:ind w:left="1440" w:hanging="360"/>
       </w:pPr>
       <w:rPr>
-        <w:rFonts w:ascii="Courier New" w:hAnsi="Courier New" w:hint="default"/>
+        <w:rFonts w:hint="default" w:ascii="Courier New" w:hAnsi="Courier New"/>
       </w:rPr>
     </w:lvl>
     <w:lvl w:ilvl="2" w:tplc="2D5A56C8">
@@ -908,7 +1290,7 @@
         <w:ind w:left="2160" w:hanging="360"/>
       </w:pPr>
       <w:rPr>
-        <w:rFonts w:ascii="Wingdings" w:hAnsi="Wingdings" w:hint="default"/>
+        <w:rFonts w:hint="default" w:ascii="Wingdings" w:hAnsi="Wingdings"/>
       </w:rPr>
     </w:lvl>
     <w:lvl w:ilvl="3" w:tplc="C1F0BAF2">
@@ -920,7 +1302,7 @@
         <w:ind w:left="2880" w:hanging="360"/>
       </w:pPr>
       <w:rPr>
-        <w:rFonts w:ascii="Symbol" w:hAnsi="Symbol" w:hint="default"/>
+        <w:rFonts w:hint="default" w:ascii="Symbol" w:hAnsi="Symbol"/>
       </w:rPr>
     </w:lvl>
     <w:lvl w:ilvl="4" w:tplc="830CCFC0">
@@ -932,7 +1314,7 @@
         <w:ind w:left="3600" w:hanging="360"/>
       </w:pPr>
       <w:rPr>
-        <w:rFonts w:ascii="Courier New" w:hAnsi="Courier New" w:hint="default"/>
+        <w:rFonts w:hint="default" w:ascii="Courier New" w:hAnsi="Courier New"/>
       </w:rPr>
     </w:lvl>
     <w:lvl w:ilvl="5" w:tplc="7220949E">
@@ -944,7 +1326,7 @@
         <w:ind w:left="4320" w:hanging="360"/>
       </w:pPr>
       <w:rPr>
-        <w:rFonts w:ascii="Wingdings" w:hAnsi="Wingdings" w:hint="default"/>
+        <w:rFonts w:hint="default" w:ascii="Wingdings" w:hAnsi="Wingdings"/>
       </w:rPr>
     </w:lvl>
     <w:lvl w:ilvl="6" w:tplc="D9264408">
@@ -956,7 +1338,7 @@
         <w:ind w:left="5040" w:hanging="360"/>
       </w:pPr>
       <w:rPr>
-        <w:rFonts w:ascii="Symbol" w:hAnsi="Symbol" w:hint="default"/>
+        <w:rFonts w:hint="default" w:ascii="Symbol" w:hAnsi="Symbol"/>
       </w:rPr>
     </w:lvl>
     <w:lvl w:ilvl="7" w:tplc="7326E74A">
@@ -968,7 +1350,7 @@
         <w:ind w:left="5760" w:hanging="360"/>
       </w:pPr>
       <w:rPr>
-        <w:rFonts w:ascii="Courier New" w:hAnsi="Courier New" w:hint="default"/>
+        <w:rFonts w:hint="default" w:ascii="Courier New" w:hAnsi="Courier New"/>
       </w:rPr>
     </w:lvl>
     <w:lvl w:ilvl="8" w:tplc="AC98CE32">
@@ -980,7 +1362,7 @@
         <w:ind w:left="6480" w:hanging="360"/>
       </w:pPr>
       <w:rPr>
-        <w:rFonts w:ascii="Wingdings" w:hAnsi="Wingdings" w:hint="default"/>
+        <w:rFonts w:hint="default" w:ascii="Wingdings" w:hAnsi="Wingdings"/>
       </w:rPr>
     </w:lvl>
   </w:abstractNum>
@@ -997,7 +1379,7 @@
         <w:ind w:left="720" w:hanging="360"/>
       </w:pPr>
       <w:rPr>
-        <w:rFonts w:ascii="Symbol" w:hAnsi="Symbol" w:hint="default"/>
+        <w:rFonts w:hint="default" w:ascii="Symbol" w:hAnsi="Symbol"/>
       </w:rPr>
     </w:lvl>
     <w:lvl w:ilvl="1" w:tplc="11B83246">
@@ -1009,7 +1391,7 @@
         <w:ind w:left="1440" w:hanging="360"/>
       </w:pPr>
       <w:rPr>
-        <w:rFonts w:ascii="Courier New" w:hAnsi="Courier New" w:hint="default"/>
+        <w:rFonts w:hint="default" w:ascii="Courier New" w:hAnsi="Courier New"/>
       </w:rPr>
     </w:lvl>
     <w:lvl w:ilvl="2" w:tplc="37EE2D86">
@@ -1021,7 +1403,7 @@
         <w:ind w:left="2160" w:hanging="360"/>
       </w:pPr>
       <w:rPr>
-        <w:rFonts w:ascii="Wingdings" w:hAnsi="Wingdings" w:hint="default"/>
+        <w:rFonts w:hint="default" w:ascii="Wingdings" w:hAnsi="Wingdings"/>
       </w:rPr>
     </w:lvl>
     <w:lvl w:ilvl="3" w:tplc="F294D7D2">
@@ -1033,7 +1415,7 @@
         <w:ind w:left="2880" w:hanging="360"/>
       </w:pPr>
       <w:rPr>
-        <w:rFonts w:ascii="Symbol" w:hAnsi="Symbol" w:hint="default"/>
+        <w:rFonts w:hint="default" w:ascii="Symbol" w:hAnsi="Symbol"/>
       </w:rPr>
     </w:lvl>
     <w:lvl w:ilvl="4" w:tplc="45BA3EEC">
@@ -1045,7 +1427,7 @@
         <w:ind w:left="3600" w:hanging="360"/>
       </w:pPr>
       <w:rPr>
-        <w:rFonts w:ascii="Courier New" w:hAnsi="Courier New" w:hint="default"/>
+        <w:rFonts w:hint="default" w:ascii="Courier New" w:hAnsi="Courier New"/>
       </w:rPr>
     </w:lvl>
     <w:lvl w:ilvl="5" w:tplc="5B34686E">
@@ -1057,7 +1439,7 @@
         <w:ind w:left="4320" w:hanging="360"/>
       </w:pPr>
       <w:rPr>
-        <w:rFonts w:ascii="Wingdings" w:hAnsi="Wingdings" w:hint="default"/>
+        <w:rFonts w:hint="default" w:ascii="Wingdings" w:hAnsi="Wingdings"/>
       </w:rPr>
     </w:lvl>
     <w:lvl w:ilvl="6" w:tplc="E1481EFC">
@@ -1069,7 +1451,7 @@
         <w:ind w:left="5040" w:hanging="360"/>
       </w:pPr>
       <w:rPr>
-        <w:rFonts w:ascii="Symbol" w:hAnsi="Symbol" w:hint="default"/>
+        <w:rFonts w:hint="default" w:ascii="Symbol" w:hAnsi="Symbol"/>
       </w:rPr>
     </w:lvl>
     <w:lvl w:ilvl="7" w:tplc="015A2CEA">
@@ -1081,7 +1463,7 @@
         <w:ind w:left="5760" w:hanging="360"/>
       </w:pPr>
       <w:rPr>
-        <w:rFonts w:ascii="Courier New" w:hAnsi="Courier New" w:hint="default"/>
+        <w:rFonts w:hint="default" w:ascii="Courier New" w:hAnsi="Courier New"/>
       </w:rPr>
     </w:lvl>
     <w:lvl w:ilvl="8" w:tplc="6A8AB808">
@@ -1093,7 +1475,7 @@
         <w:ind w:left="6480" w:hanging="360"/>
       </w:pPr>
       <w:rPr>
-        <w:rFonts w:ascii="Wingdings" w:hAnsi="Wingdings" w:hint="default"/>
+        <w:rFonts w:hint="default" w:ascii="Wingdings" w:hAnsi="Wingdings"/>
       </w:rPr>
     </w:lvl>
   </w:abstractNum>
@@ -1199,7 +1581,7 @@
         <w:ind w:left="1068" w:hanging="360"/>
       </w:pPr>
       <w:rPr>
-        <w:rFonts w:ascii="Symbol" w:hAnsi="Symbol" w:hint="default"/>
+        <w:rFonts w:hint="default" w:ascii="Symbol" w:hAnsi="Symbol"/>
       </w:rPr>
     </w:lvl>
     <w:lvl w:ilvl="1" w:tplc="AD0057AE">
@@ -1211,7 +1593,7 @@
         <w:ind w:left="1788" w:hanging="360"/>
       </w:pPr>
       <w:rPr>
-        <w:rFonts w:ascii="Courier New" w:hAnsi="Courier New" w:hint="default"/>
+        <w:rFonts w:hint="default" w:ascii="Courier New" w:hAnsi="Courier New"/>
       </w:rPr>
     </w:lvl>
     <w:lvl w:ilvl="2" w:tplc="292CD504">
@@ -1223,7 +1605,7 @@
         <w:ind w:left="2508" w:hanging="360"/>
       </w:pPr>
       <w:rPr>
-        <w:rFonts w:ascii="Wingdings" w:hAnsi="Wingdings" w:hint="default"/>
+        <w:rFonts w:hint="default" w:ascii="Wingdings" w:hAnsi="Wingdings"/>
       </w:rPr>
     </w:lvl>
     <w:lvl w:ilvl="3" w:tplc="77A8CF48">
@@ -1235,7 +1617,7 @@
         <w:ind w:left="3228" w:hanging="360"/>
       </w:pPr>
       <w:rPr>
-        <w:rFonts w:ascii="Symbol" w:hAnsi="Symbol" w:hint="default"/>
+        <w:rFonts w:hint="default" w:ascii="Symbol" w:hAnsi="Symbol"/>
       </w:rPr>
     </w:lvl>
     <w:lvl w:ilvl="4" w:tplc="7DF6CE9C">
@@ -1247,7 +1629,7 @@
         <w:ind w:left="3948" w:hanging="360"/>
       </w:pPr>
       <w:rPr>
-        <w:rFonts w:ascii="Courier New" w:hAnsi="Courier New" w:hint="default"/>
+        <w:rFonts w:hint="default" w:ascii="Courier New" w:hAnsi="Courier New"/>
       </w:rPr>
     </w:lvl>
     <w:lvl w:ilvl="5" w:tplc="D054C6C0">
@@ -1259,7 +1641,7 @@
         <w:ind w:left="4668" w:hanging="360"/>
       </w:pPr>
       <w:rPr>
-        <w:rFonts w:ascii="Wingdings" w:hAnsi="Wingdings" w:hint="default"/>
+        <w:rFonts w:hint="default" w:ascii="Wingdings" w:hAnsi="Wingdings"/>
       </w:rPr>
     </w:lvl>
     <w:lvl w:ilvl="6" w:tplc="3F8A0D58">
@@ -1271,7 +1653,7 @@
         <w:ind w:left="5388" w:hanging="360"/>
       </w:pPr>
       <w:rPr>
-        <w:rFonts w:ascii="Symbol" w:hAnsi="Symbol" w:hint="default"/>
+        <w:rFonts w:hint="default" w:ascii="Symbol" w:hAnsi="Symbol"/>
       </w:rPr>
     </w:lvl>
     <w:lvl w:ilvl="7" w:tplc="378C5A64">
@@ -1283,7 +1665,7 @@
         <w:ind w:left="6108" w:hanging="360"/>
       </w:pPr>
       <w:rPr>
-        <w:rFonts w:ascii="Courier New" w:hAnsi="Courier New" w:hint="default"/>
+        <w:rFonts w:hint="default" w:ascii="Courier New" w:hAnsi="Courier New"/>
       </w:rPr>
     </w:lvl>
     <w:lvl w:ilvl="8" w:tplc="1FE2A888">
@@ -1295,7 +1677,7 @@
         <w:ind w:left="6828" w:hanging="360"/>
       </w:pPr>
       <w:rPr>
-        <w:rFonts w:ascii="Wingdings" w:hAnsi="Wingdings" w:hint="default"/>
+        <w:rFonts w:hint="default" w:ascii="Wingdings" w:hAnsi="Wingdings"/>
       </w:rPr>
     </w:lvl>
   </w:abstractNum>
@@ -1312,7 +1694,7 @@
         <w:ind w:left="720" w:hanging="360"/>
       </w:pPr>
       <w:rPr>
-        <w:rFonts w:ascii="Symbol" w:hAnsi="Symbol" w:hint="default"/>
+        <w:rFonts w:hint="default" w:ascii="Symbol" w:hAnsi="Symbol"/>
       </w:rPr>
     </w:lvl>
     <w:lvl w:ilvl="1" w:tplc="CDC48D86">
@@ -1324,7 +1706,7 @@
         <w:ind w:left="1440" w:hanging="360"/>
       </w:pPr>
       <w:rPr>
-        <w:rFonts w:ascii="Courier New" w:hAnsi="Courier New" w:hint="default"/>
+        <w:rFonts w:hint="default" w:ascii="Courier New" w:hAnsi="Courier New"/>
       </w:rPr>
     </w:lvl>
     <w:lvl w:ilvl="2" w:tplc="AFD2BF26">
@@ -1336,7 +1718,7 @@
         <w:ind w:left="2160" w:hanging="360"/>
       </w:pPr>
       <w:rPr>
-        <w:rFonts w:ascii="Wingdings" w:hAnsi="Wingdings" w:hint="default"/>
+        <w:rFonts w:hint="default" w:ascii="Wingdings" w:hAnsi="Wingdings"/>
       </w:rPr>
     </w:lvl>
     <w:lvl w:ilvl="3" w:tplc="C582AC70">
@@ -1348,7 +1730,7 @@
         <w:ind w:left="2880" w:hanging="360"/>
       </w:pPr>
       <w:rPr>
-        <w:rFonts w:ascii="Symbol" w:hAnsi="Symbol" w:hint="default"/>
+        <w:rFonts w:hint="default" w:ascii="Symbol" w:hAnsi="Symbol"/>
       </w:rPr>
     </w:lvl>
     <w:lvl w:ilvl="4" w:tplc="D568B1AA">
@@ -1360,7 +1742,7 @@
         <w:ind w:left="3600" w:hanging="360"/>
       </w:pPr>
       <w:rPr>
-        <w:rFonts w:ascii="Courier New" w:hAnsi="Courier New" w:hint="default"/>
+        <w:rFonts w:hint="default" w:ascii="Courier New" w:hAnsi="Courier New"/>
       </w:rPr>
     </w:lvl>
     <w:lvl w:ilvl="5" w:tplc="743CBA8C">
@@ -1372,7 +1754,7 @@
         <w:ind w:left="4320" w:hanging="360"/>
       </w:pPr>
       <w:rPr>
-        <w:rFonts w:ascii="Wingdings" w:hAnsi="Wingdings" w:hint="default"/>
+        <w:rFonts w:hint="default" w:ascii="Wingdings" w:hAnsi="Wingdings"/>
       </w:rPr>
     </w:lvl>
     <w:lvl w:ilvl="6" w:tplc="443E694E">
@@ -1384,7 +1766,7 @@
         <w:ind w:left="5040" w:hanging="360"/>
       </w:pPr>
       <w:rPr>
-        <w:rFonts w:ascii="Symbol" w:hAnsi="Symbol" w:hint="default"/>
+        <w:rFonts w:hint="default" w:ascii="Symbol" w:hAnsi="Symbol"/>
       </w:rPr>
     </w:lvl>
     <w:lvl w:ilvl="7" w:tplc="510A4BD4">
@@ -1396,7 +1778,7 @@
         <w:ind w:left="5760" w:hanging="360"/>
       </w:pPr>
       <w:rPr>
-        <w:rFonts w:ascii="Courier New" w:hAnsi="Courier New" w:hint="default"/>
+        <w:rFonts w:hint="default" w:ascii="Courier New" w:hAnsi="Courier New"/>
       </w:rPr>
     </w:lvl>
     <w:lvl w:ilvl="8" w:tplc="7730F91E">
@@ -1408,10 +1790,13 @@
         <w:ind w:left="6480" w:hanging="360"/>
       </w:pPr>
       <w:rPr>
-        <w:rFonts w:ascii="Wingdings" w:hAnsi="Wingdings" w:hint="default"/>
+        <w:rFonts w:hint="default" w:ascii="Wingdings" w:hAnsi="Wingdings"/>
       </w:rPr>
     </w:lvl>
   </w:abstractNum>
+  <w:num w:numId="7">
+    <w:abstractNumId w:val="6"/>
+  </w:num>
   <w:num w:numId="1" w16cid:durableId="145707675">
     <w:abstractNumId w:val="4"/>
   </w:num>
@@ -1438,7 +1823,7 @@
   <w:docDefaults>
     <w:rPrDefault>
       <w:rPr>
-        <w:rFonts w:asciiTheme="minorHAnsi" w:eastAsiaTheme="minorHAnsi" w:hAnsiTheme="minorHAnsi" w:cstheme="minorBidi"/>
+        <w:rFonts w:asciiTheme="minorHAnsi" w:hAnsiTheme="minorHAnsi" w:eastAsiaTheme="minorHAnsi" w:cstheme="minorBidi"/>
         <w:sz w:val="22"/>
         <w:szCs w:val="22"/>
         <w:lang w:val="pl-PL" w:eastAsia="en-US" w:bidi="ar-SA"/>
@@ -1453,14 +1838,14 @@
   <w:latentStyles w:defLockedState="0" w:defUIPriority="99" w:defSemiHidden="0" w:defUnhideWhenUsed="0" w:defQFormat="0" w:count="376">
     <w:lsdException w:name="Normal" w:uiPriority="0" w:qFormat="1"/>
     <w:lsdException w:name="heading 1" w:uiPriority="9" w:qFormat="1"/>
-    <w:lsdException w:name="heading 2" w:semiHidden="1" w:uiPriority="9" w:unhideWhenUsed="1" w:qFormat="1"/>
-    <w:lsdException w:name="heading 3" w:semiHidden="1" w:uiPriority="9" w:unhideWhenUsed="1" w:qFormat="1"/>
-    <w:lsdException w:name="heading 4" w:semiHidden="1" w:uiPriority="9" w:unhideWhenUsed="1" w:qFormat="1"/>
-    <w:lsdException w:name="heading 5" w:semiHidden="1" w:uiPriority="9" w:unhideWhenUsed="1" w:qFormat="1"/>
-    <w:lsdException w:name="heading 6" w:semiHidden="1" w:uiPriority="9" w:unhideWhenUsed="1" w:qFormat="1"/>
-    <w:lsdException w:name="heading 7" w:semiHidden="1" w:uiPriority="9" w:unhideWhenUsed="1" w:qFormat="1"/>
-    <w:lsdException w:name="heading 8" w:semiHidden="1" w:uiPriority="9" w:unhideWhenUsed="1" w:qFormat="1"/>
-    <w:lsdException w:name="heading 9" w:semiHidden="1" w:uiPriority="9" w:unhideWhenUsed="1" w:qFormat="1"/>
+    <w:lsdException w:name="heading 2" w:uiPriority="9" w:semiHidden="1" w:unhideWhenUsed="1" w:qFormat="1"/>
+    <w:lsdException w:name="heading 3" w:uiPriority="9" w:semiHidden="1" w:unhideWhenUsed="1" w:qFormat="1"/>
+    <w:lsdException w:name="heading 4" w:uiPriority="9" w:semiHidden="1" w:unhideWhenUsed="1" w:qFormat="1"/>
+    <w:lsdException w:name="heading 5" w:uiPriority="9" w:semiHidden="1" w:unhideWhenUsed="1" w:qFormat="1"/>
+    <w:lsdException w:name="heading 6" w:uiPriority="9" w:semiHidden="1" w:unhideWhenUsed="1" w:qFormat="1"/>
+    <w:lsdException w:name="heading 7" w:uiPriority="9" w:semiHidden="1" w:unhideWhenUsed="1" w:qFormat="1"/>
+    <w:lsdException w:name="heading 8" w:uiPriority="9" w:semiHidden="1" w:unhideWhenUsed="1" w:qFormat="1"/>
+    <w:lsdException w:name="heading 9" w:uiPriority="9" w:semiHidden="1" w:unhideWhenUsed="1" w:qFormat="1"/>
     <w:lsdException w:name="index 1" w:semiHidden="1" w:unhideWhenUsed="1"/>
     <w:lsdException w:name="index 2" w:semiHidden="1" w:unhideWhenUsed="1"/>
     <w:lsdException w:name="index 3" w:semiHidden="1" w:unhideWhenUsed="1"/>
@@ -1470,22 +1855,22 @@
     <w:lsdException w:name="index 7" w:semiHidden="1" w:unhideWhenUsed="1"/>
     <w:lsdException w:name="index 8" w:semiHidden="1" w:unhideWhenUsed="1"/>
     <w:lsdException w:name="index 9" w:semiHidden="1" w:unhideWhenUsed="1"/>
-    <w:lsdException w:name="toc 1" w:semiHidden="1" w:uiPriority="39" w:unhideWhenUsed="1"/>
-    <w:lsdException w:name="toc 2" w:semiHidden="1" w:uiPriority="39" w:unhideWhenUsed="1"/>
-    <w:lsdException w:name="toc 3" w:semiHidden="1" w:uiPriority="39" w:unhideWhenUsed="1"/>
-    <w:lsdException w:name="toc 4" w:semiHidden="1" w:uiPriority="39" w:unhideWhenUsed="1"/>
-    <w:lsdException w:name="toc 5" w:semiHidden="1" w:uiPriority="39" w:unhideWhenUsed="1"/>
-    <w:lsdException w:name="toc 6" w:semiHidden="1" w:uiPriority="39" w:unhideWhenUsed="1"/>
-    <w:lsdException w:name="toc 7" w:semiHidden="1" w:uiPriority="39" w:unhideWhenUsed="1"/>
-    <w:lsdException w:name="toc 8" w:semiHidden="1" w:uiPriority="39" w:unhideWhenUsed="1"/>
-    <w:lsdException w:name="toc 9" w:semiHidden="1" w:uiPriority="39" w:unhideWhenUsed="1"/>
+    <w:lsdException w:name="toc 1" w:uiPriority="39" w:semiHidden="1" w:unhideWhenUsed="1"/>
+    <w:lsdException w:name="toc 2" w:uiPriority="39" w:semiHidden="1" w:unhideWhenUsed="1"/>
+    <w:lsdException w:name="toc 3" w:uiPriority="39" w:semiHidden="1" w:unhideWhenUsed="1"/>
+    <w:lsdException w:name="toc 4" w:uiPriority="39" w:semiHidden="1" w:unhideWhenUsed="1"/>
+    <w:lsdException w:name="toc 5" w:uiPriority="39" w:semiHidden="1" w:unhideWhenUsed="1"/>
+    <w:lsdException w:name="toc 6" w:uiPriority="39" w:semiHidden="1" w:unhideWhenUsed="1"/>
+    <w:lsdException w:name="toc 7" w:uiPriority="39" w:semiHidden="1" w:unhideWhenUsed="1"/>
+    <w:lsdException w:name="toc 8" w:uiPriority="39" w:semiHidden="1" w:unhideWhenUsed="1"/>
+    <w:lsdException w:name="toc 9" w:uiPriority="39" w:semiHidden="1" w:unhideWhenUsed="1"/>
     <w:lsdException w:name="Normal Indent" w:semiHidden="1" w:unhideWhenUsed="1"/>
     <w:lsdException w:name="footnote text" w:semiHidden="1" w:unhideWhenUsed="1"/>
     <w:lsdException w:name="annotation text" w:semiHidden="1" w:unhideWhenUsed="1"/>
     <w:lsdException w:name="header" w:semiHidden="1" w:unhideWhenUsed="1"/>
     <w:lsdException w:name="footer" w:semiHidden="1" w:unhideWhenUsed="1"/>
     <w:lsdException w:name="index heading" w:semiHidden="1" w:unhideWhenUsed="1"/>
-    <w:lsdException w:name="caption" w:semiHidden="1" w:uiPriority="35" w:unhideWhenUsed="1" w:qFormat="1"/>
+    <w:lsdException w:name="caption" w:uiPriority="35" w:semiHidden="1" w:unhideWhenUsed="1" w:qFormat="1"/>
     <w:lsdException w:name="table of figures" w:semiHidden="1" w:unhideWhenUsed="1"/>
     <w:lsdException w:name="envelope address" w:semiHidden="1" w:unhideWhenUsed="1"/>
     <w:lsdException w:name="envelope return" w:semiHidden="1" w:unhideWhenUsed="1"/>
@@ -1516,7 +1901,7 @@
     <w:lsdException w:name="Title" w:uiPriority="10" w:qFormat="1"/>
     <w:lsdException w:name="Closing" w:semiHidden="1" w:unhideWhenUsed="1"/>
     <w:lsdException w:name="Signature" w:semiHidden="1" w:unhideWhenUsed="1"/>
-    <w:lsdException w:name="Default Paragraph Font" w:semiHidden="1" w:uiPriority="1" w:unhideWhenUsed="1"/>
+    <w:lsdException w:name="Default Paragraph Font" w:uiPriority="1" w:semiHidden="1" w:unhideWhenUsed="1"/>
     <w:lsdException w:name="Body Text" w:semiHidden="1" w:unhideWhenUsed="1"/>
     <w:lsdException w:name="Body Text Indent" w:semiHidden="1" w:unhideWhenUsed="1"/>
     <w:lsdException w:name="List Continue" w:semiHidden="1" w:unhideWhenUsed="1"/>
@@ -1716,8 +2101,8 @@
     <w:lsdException w:name="Subtle Reference" w:uiPriority="31" w:qFormat="1"/>
     <w:lsdException w:name="Intense Reference" w:uiPriority="32" w:qFormat="1"/>
     <w:lsdException w:name="Book Title" w:uiPriority="33" w:qFormat="1"/>
-    <w:lsdException w:name="Bibliography" w:semiHidden="1" w:uiPriority="37" w:unhideWhenUsed="1"/>
-    <w:lsdException w:name="TOC Heading" w:semiHidden="1" w:uiPriority="39" w:unhideWhenUsed="1" w:qFormat="1"/>
+    <w:lsdException w:name="Bibliography" w:uiPriority="37" w:semiHidden="1" w:unhideWhenUsed="1"/>
+    <w:lsdException w:name="TOC Heading" w:uiPriority="39" w:semiHidden="1" w:unhideWhenUsed="1" w:qFormat="1"/>
     <w:lsdException w:name="Plain Table 1" w:uiPriority="41"/>
     <w:lsdException w:name="Plain Table 2" w:uiPriority="42"/>
     <w:lsdException w:name="Plain Table 3" w:uiPriority="43"/>
@@ -1828,17 +2213,17 @@
     <w:lsdException w:name="Unresolved Mention" w:semiHidden="1" w:unhideWhenUsed="1"/>
     <w:lsdException w:name="Smart Link" w:semiHidden="1" w:unhideWhenUsed="1"/>
   </w:latentStyles>
-  <w:style w:type="paragraph" w:default="1" w:styleId="Normalny">
+  <w:style w:type="paragraph" w:styleId="Normalny" w:default="1">
     <w:name w:val="Normal"/>
     <w:qFormat/>
   </w:style>
-  <w:style w:type="character" w:default="1" w:styleId="Domylnaczcionkaakapitu">
+  <w:style w:type="character" w:styleId="Domylnaczcionkaakapitu" w:default="1">
     <w:name w:val="Default Paragraph Font"/>
     <w:uiPriority w:val="1"/>
     <w:semiHidden/>
     <w:unhideWhenUsed/>
   </w:style>
-  <w:style w:type="table" w:default="1" w:styleId="Standardowy">
+  <w:style w:type="table" w:styleId="Standardowy" w:default="1">
     <w:name w:val="Normal Table"/>
     <w:uiPriority w:val="99"/>
     <w:semiHidden/>
@@ -1853,7 +2238,7 @@
       </w:tblCellMar>
     </w:tblPr>
   </w:style>
-  <w:style w:type="numbering" w:default="1" w:styleId="Bezlisty">
+  <w:style w:type="numbering" w:styleId="Bezlisty" w:default="1">
     <w:name w:val="No List"/>
     <w:uiPriority w:val="99"/>
     <w:semiHidden/>

</xml_diff>

<commit_message>
Add macros, some notes
</commit_message>
<xml_diff>
--- a/dbt_x_snowflake/dbt notes.docx
+++ b/dbt_x_snowflake/dbt notes.docx
@@ -35,7 +35,21 @@
         <w:rPr>
           <w:lang w:val="en-US"/>
         </w:rPr>
-        <w:t>Created a transform role and a user with that role in Snowflake for dbt to use</w:t>
+        <w:t xml:space="preserve">Created a transform role and a user with that role in Snowflake for </w:t>
+      </w:r>
+      <w:proofErr w:type="spellStart"/>
+      <w:r>
+        <w:rPr>
+          <w:lang w:val="en-US"/>
+        </w:rPr>
+        <w:t>dbt</w:t>
+      </w:r>
+      <w:proofErr w:type="spellEnd"/>
+      <w:r>
+        <w:rPr>
+          <w:lang w:val="en-US"/>
+        </w:rPr>
+        <w:t xml:space="preserve"> to use</w:t>
       </w:r>
     </w:p>
     <w:p>
@@ -53,7 +67,35 @@
         <w:rPr>
           <w:lang w:val="en-US"/>
         </w:rPr>
-        <w:t>Passwords to connections are stored in ~/.dbt/profiles.yml so that they don’t get pushed to git</w:t>
+        <w:t>Passwords to connections are stored in ~/.</w:t>
+      </w:r>
+      <w:proofErr w:type="spellStart"/>
+      <w:r>
+        <w:rPr>
+          <w:lang w:val="en-US"/>
+        </w:rPr>
+        <w:t>dbt</w:t>
+      </w:r>
+      <w:proofErr w:type="spellEnd"/>
+      <w:r>
+        <w:rPr>
+          <w:lang w:val="en-US"/>
+        </w:rPr>
+        <w:t>/</w:t>
+      </w:r>
+      <w:proofErr w:type="spellStart"/>
+      <w:r>
+        <w:rPr>
+          <w:lang w:val="en-US"/>
+        </w:rPr>
+        <w:t>profiles.yml</w:t>
+      </w:r>
+      <w:proofErr w:type="spellEnd"/>
+      <w:r>
+        <w:rPr>
+          <w:lang w:val="en-US"/>
+        </w:rPr>
+        <w:t xml:space="preserve"> so that they don’t get pushed to git</w:t>
       </w:r>
     </w:p>
     <w:p>
@@ -71,7 +113,21 @@
         <w:rPr>
           <w:lang w:val="en-US"/>
         </w:rPr>
-        <w:t>When setting up target schema in dbt we are indicating a place where all the output is created</w:t>
+        <w:t xml:space="preserve">When setting up target schema in </w:t>
+      </w:r>
+      <w:proofErr w:type="spellStart"/>
+      <w:r>
+        <w:rPr>
+          <w:lang w:val="en-US"/>
+        </w:rPr>
+        <w:t>dbt</w:t>
+      </w:r>
+      <w:proofErr w:type="spellEnd"/>
+      <w:r>
+        <w:rPr>
+          <w:lang w:val="en-US"/>
+        </w:rPr>
+        <w:t xml:space="preserve"> we are indicating a place where all the output is created</w:t>
       </w:r>
     </w:p>
     <w:p>
@@ -85,12 +141,28 @@
           <w:lang w:val="en-US"/>
         </w:rPr>
       </w:pPr>
-      <w:r>
-        <w:rPr>
-          <w:lang w:val="en-US"/>
-        </w:rPr>
-        <w:t>dbt power user – extension for VS code to work better with dbt</w:t>
-      </w:r>
+      <w:proofErr w:type="spellStart"/>
+      <w:r>
+        <w:rPr>
+          <w:lang w:val="en-US"/>
+        </w:rPr>
+        <w:t>dbt</w:t>
+      </w:r>
+      <w:proofErr w:type="spellEnd"/>
+      <w:r>
+        <w:rPr>
+          <w:lang w:val="en-US"/>
+        </w:rPr>
+        <w:t xml:space="preserve"> power user – extension for VS code to work better with </w:t>
+      </w:r>
+      <w:proofErr w:type="spellStart"/>
+      <w:r>
+        <w:rPr>
+          <w:lang w:val="en-US"/>
+        </w:rPr>
+        <w:t>dbt</w:t>
+      </w:r>
+      <w:proofErr w:type="spellEnd"/>
     </w:p>
     <w:p>
       <w:pPr>
@@ -257,7 +329,35 @@
         <w:rPr>
           <w:lang w:val="en-US"/>
         </w:rPr>
-        <w:t>model – an sql file that contains sql statements that perform some transformations</w:t>
+        <w:t xml:space="preserve">model – an </w:t>
+      </w:r>
+      <w:proofErr w:type="spellStart"/>
+      <w:r>
+        <w:rPr>
+          <w:lang w:val="en-US"/>
+        </w:rPr>
+        <w:t>sql</w:t>
+      </w:r>
+      <w:proofErr w:type="spellEnd"/>
+      <w:r>
+        <w:rPr>
+          <w:lang w:val="en-US"/>
+        </w:rPr>
+        <w:t xml:space="preserve"> file that contains </w:t>
+      </w:r>
+      <w:proofErr w:type="spellStart"/>
+      <w:r>
+        <w:rPr>
+          <w:lang w:val="en-US"/>
+        </w:rPr>
+        <w:t>sql</w:t>
+      </w:r>
+      <w:proofErr w:type="spellEnd"/>
+      <w:r>
+        <w:rPr>
+          <w:lang w:val="en-US"/>
+        </w:rPr>
+        <w:t xml:space="preserve"> statements that perform some transformations</w:t>
       </w:r>
     </w:p>
     <w:p>
@@ -301,7 +401,21 @@
         <w:rPr>
           <w:lang w:val="en-US"/>
         </w:rPr>
-        <w:t xml:space="preserve"> representation, don’t use it when you read from a view model several times (it’s a select statement so it needs to execute – sloooow)</w:t>
+        <w:t xml:space="preserve"> representation, don’t use it when you read from a view model several times (it’s a select statement so it needs to execute – </w:t>
+      </w:r>
+      <w:proofErr w:type="spellStart"/>
+      <w:r>
+        <w:rPr>
+          <w:lang w:val="en-US"/>
+        </w:rPr>
+        <w:t>sloooow</w:t>
+      </w:r>
+      <w:proofErr w:type="spellEnd"/>
+      <w:r>
+        <w:rPr>
+          <w:lang w:val="en-US"/>
+        </w:rPr>
+        <w:t>)</w:t>
       </w:r>
     </w:p>
     <w:p>
@@ -414,18 +528,34 @@
           <w:lang w:val="en-US"/>
         </w:rPr>
       </w:pPr>
-      <w:r>
-        <w:rPr>
-          <w:lang w:val="en-US"/>
-        </w:rPr>
-        <w:t xml:space="preserve">ephermal (CTE) </w:t>
-      </w:r>
-      <w:r>
-        <w:rPr>
-          <w:lang w:val="en-US"/>
-        </w:rPr>
-        <w:t>– intermediate step model, for example when you want to simply add alias to colums</w:t>
-      </w:r>
+      <w:proofErr w:type="spellStart"/>
+      <w:r>
+        <w:rPr>
+          <w:lang w:val="en-US"/>
+        </w:rPr>
+        <w:t>ephermal</w:t>
+      </w:r>
+      <w:proofErr w:type="spellEnd"/>
+      <w:r>
+        <w:rPr>
+          <w:lang w:val="en-US"/>
+        </w:rPr>
+        <w:t xml:space="preserve"> (CTE) </w:t>
+      </w:r>
+      <w:r>
+        <w:rPr>
+          <w:lang w:val="en-US"/>
+        </w:rPr>
+        <w:t xml:space="preserve">– intermediate step model, for example when you want to simply add alias to </w:t>
+      </w:r>
+      <w:proofErr w:type="spellStart"/>
+      <w:r>
+        <w:rPr>
+          <w:lang w:val="en-US"/>
+        </w:rPr>
+        <w:t>colums</w:t>
+      </w:r>
+      <w:proofErr w:type="spellEnd"/>
       <w:r>
         <w:rPr>
           <w:lang w:val="en-US"/>
@@ -455,7 +585,49 @@
         <w:rPr>
           <w:lang w:val="en-US"/>
         </w:rPr>
-        <w:t xml:space="preserve">referring to model – we use dbt template when refering to other models, eg. </w:t>
+        <w:t xml:space="preserve">referring to model – we use </w:t>
+      </w:r>
+      <w:proofErr w:type="spellStart"/>
+      <w:r>
+        <w:rPr>
+          <w:lang w:val="en-US"/>
+        </w:rPr>
+        <w:t>dbt</w:t>
+      </w:r>
+      <w:proofErr w:type="spellEnd"/>
+      <w:r>
+        <w:rPr>
+          <w:lang w:val="en-US"/>
+        </w:rPr>
+        <w:t xml:space="preserve"> template when </w:t>
+      </w:r>
+      <w:proofErr w:type="spellStart"/>
+      <w:r>
+        <w:rPr>
+          <w:lang w:val="en-US"/>
+        </w:rPr>
+        <w:t>refering</w:t>
+      </w:r>
+      <w:proofErr w:type="spellEnd"/>
+      <w:r>
+        <w:rPr>
+          <w:lang w:val="en-US"/>
+        </w:rPr>
+        <w:t xml:space="preserve"> to other models, </w:t>
+      </w:r>
+      <w:proofErr w:type="spellStart"/>
+      <w:r>
+        <w:rPr>
+          <w:lang w:val="en-US"/>
+        </w:rPr>
+        <w:t>eg.</w:t>
+      </w:r>
+      <w:proofErr w:type="spellEnd"/>
+      <w:r>
+        <w:rPr>
+          <w:lang w:val="en-US"/>
+        </w:rPr>
+        <w:t xml:space="preserve"> </w:t>
       </w:r>
     </w:p>
     <w:p>
@@ -518,7 +690,29 @@
           <w:szCs w:val="21"/>
           <w:lang w:val="en-US" w:eastAsia="pl-PL"/>
         </w:rPr>
-        <w:t>'src_listings'</w:t>
+        <w:t>'</w:t>
+      </w:r>
+      <w:proofErr w:type="spellStart"/>
+      <w:r>
+        <w:rPr>
+          <w:rFonts w:ascii="Consolas" w:eastAsia="Times New Roman" w:hAnsi="Consolas" w:cs="Times New Roman"/>
+          <w:color w:val="CE9178"/>
+          <w:sz w:val="21"/>
+          <w:szCs w:val="21"/>
+          <w:lang w:val="en-US" w:eastAsia="pl-PL"/>
+        </w:rPr>
+        <w:t>src_listings</w:t>
+      </w:r>
+      <w:proofErr w:type="spellEnd"/>
+      <w:r>
+        <w:rPr>
+          <w:rFonts w:ascii="Consolas" w:eastAsia="Times New Roman" w:hAnsi="Consolas" w:cs="Times New Roman"/>
+          <w:color w:val="CE9178"/>
+          <w:sz w:val="21"/>
+          <w:szCs w:val="21"/>
+          <w:lang w:val="en-US" w:eastAsia="pl-PL"/>
+        </w:rPr>
+        <w:t>'</w:t>
       </w:r>
       <w:r>
         <w:rPr>
@@ -548,7 +742,23 @@
           <w:rFonts w:eastAsiaTheme="minorEastAsia"/>
           <w:lang w:val="en-US"/>
         </w:rPr>
-        <w:t>source – data that is already in the warehouse (ingested by Fivetram, Stich from external systems)</w:t>
+        <w:t xml:space="preserve">source – data that is already in the warehouse (ingested by </w:t>
+      </w:r>
+      <w:proofErr w:type="spellStart"/>
+      <w:r>
+        <w:rPr>
+          <w:rFonts w:eastAsiaTheme="minorEastAsia"/>
+          <w:lang w:val="en-US"/>
+        </w:rPr>
+        <w:t>Fivetram</w:t>
+      </w:r>
+      <w:proofErr w:type="spellEnd"/>
+      <w:r>
+        <w:rPr>
+          <w:rFonts w:eastAsiaTheme="minorEastAsia"/>
+          <w:lang w:val="en-US"/>
+        </w:rPr>
+        <w:t>, Stich from external systems)</w:t>
       </w:r>
     </w:p>
     <w:p>
@@ -624,7 +834,23 @@
           <w:rFonts w:eastAsiaTheme="minorEastAsia"/>
           <w:lang w:val="en-US"/>
         </w:rPr>
-        <w:t>singular tests – sql query that are expected to return 0 rows, otherwise test fails</w:t>
+        <w:t xml:space="preserve">singular tests – </w:t>
+      </w:r>
+      <w:proofErr w:type="spellStart"/>
+      <w:r>
+        <w:rPr>
+          <w:rFonts w:eastAsiaTheme="minorEastAsia"/>
+          <w:lang w:val="en-US"/>
+        </w:rPr>
+        <w:t>sql</w:t>
+      </w:r>
+      <w:proofErr w:type="spellEnd"/>
+      <w:r>
+        <w:rPr>
+          <w:rFonts w:eastAsiaTheme="minorEastAsia"/>
+          <w:lang w:val="en-US"/>
+        </w:rPr>
+        <w:t xml:space="preserve"> query that are expected to return 0 rows, otherwise test fails</w:t>
       </w:r>
     </w:p>
     <w:p>
@@ -676,12 +902,21 @@
           <w:lang w:val="en-US"/>
         </w:rPr>
       </w:pPr>
-      <w:r>
-        <w:rPr>
-          <w:rFonts w:eastAsiaTheme="minorEastAsia"/>
-          <w:lang w:val="en-US"/>
-        </w:rPr>
-        <w:t>not_null – if column has not null values</w:t>
+      <w:proofErr w:type="spellStart"/>
+      <w:r>
+        <w:rPr>
+          <w:rFonts w:eastAsiaTheme="minorEastAsia"/>
+          <w:lang w:val="en-US"/>
+        </w:rPr>
+        <w:t>not_null</w:t>
+      </w:r>
+      <w:proofErr w:type="spellEnd"/>
+      <w:r>
+        <w:rPr>
+          <w:rFonts w:eastAsiaTheme="minorEastAsia"/>
+          <w:lang w:val="en-US"/>
+        </w:rPr>
+        <w:t xml:space="preserve"> – if column has not null values</w:t>
       </w:r>
     </w:p>
     <w:p>
@@ -695,12 +930,21 @@
           <w:lang w:val="en-US"/>
         </w:rPr>
       </w:pPr>
-      <w:r>
-        <w:rPr>
-          <w:rFonts w:eastAsiaTheme="minorEastAsia"/>
-          <w:lang w:val="en-US"/>
-        </w:rPr>
-        <w:t>accepted_values – if column contains only specified values</w:t>
+      <w:proofErr w:type="spellStart"/>
+      <w:r>
+        <w:rPr>
+          <w:rFonts w:eastAsiaTheme="minorEastAsia"/>
+          <w:lang w:val="en-US"/>
+        </w:rPr>
+        <w:t>accepted_values</w:t>
+      </w:r>
+      <w:proofErr w:type="spellEnd"/>
+      <w:r>
+        <w:rPr>
+          <w:rFonts w:eastAsiaTheme="minorEastAsia"/>
+          <w:lang w:val="en-US"/>
+        </w:rPr>
+        <w:t xml:space="preserve"> – if column contains only specified values</w:t>
       </w:r>
     </w:p>
     <w:p>
@@ -738,7 +982,42 @@
           <w:rFonts w:eastAsiaTheme="minorEastAsia"/>
           <w:lang w:val="en-US"/>
         </w:rPr>
-        <w:t>custom tests – test that you write yourself or download from dbt package</w:t>
+        <w:t xml:space="preserve">custom tests – test that you write yourself or download from </w:t>
+      </w:r>
+      <w:proofErr w:type="spellStart"/>
+      <w:r>
+        <w:rPr>
+          <w:rFonts w:eastAsiaTheme="minorEastAsia"/>
+          <w:lang w:val="en-US"/>
+        </w:rPr>
+        <w:t>dbt</w:t>
+      </w:r>
+      <w:proofErr w:type="spellEnd"/>
+      <w:r>
+        <w:rPr>
+          <w:rFonts w:eastAsiaTheme="minorEastAsia"/>
+          <w:lang w:val="en-US"/>
+        </w:rPr>
+        <w:t xml:space="preserve"> package</w:t>
+      </w:r>
+    </w:p>
+    <w:p>
+      <w:pPr>
+        <w:pStyle w:val="Akapitzlist"/>
+        <w:numPr>
+          <w:ilvl w:val="0"/>
+          <w:numId w:val="1"/>
+        </w:numPr>
+        <w:rPr>
+          <w:lang w:val="en-US"/>
+        </w:rPr>
+      </w:pPr>
+      <w:r>
+        <w:rPr>
+          <w:rFonts w:eastAsiaTheme="minorEastAsia"/>
+          <w:lang w:val="en-US"/>
+        </w:rPr>
+        <w:t>macros – pieces of code using jinja that can be used for repeatable actions ( for loops are very common)</w:t>
       </w:r>
     </w:p>
     <w:p>
@@ -758,8 +1037,18 @@
           <w:rFonts w:eastAsiaTheme="minorEastAsia"/>
           <w:lang w:val="en-US"/>
         </w:rPr>
-        <w:t>Commands/parameters/info in dbt</w:t>
-      </w:r>
+        <w:lastRenderedPageBreak/>
+        <w:t xml:space="preserve">Commands/parameters/info in </w:t>
+      </w:r>
+      <w:proofErr w:type="spellStart"/>
+      <w:r>
+        <w:rPr>
+          <w:rFonts w:eastAsiaTheme="minorEastAsia"/>
+          <w:lang w:val="en-US"/>
+        </w:rPr>
+        <w:t>dbt</w:t>
+      </w:r>
+      <w:proofErr w:type="spellEnd"/>
     </w:p>
     <w:p>
       <w:pPr>
@@ -778,8 +1067,39 @@
           <w:rFonts w:eastAsiaTheme="minorEastAsia"/>
           <w:lang w:val="en-US"/>
         </w:rPr>
-        <w:lastRenderedPageBreak/>
-        <w:t>[+materialized: view]   # “+” means that we want to use builtin dbt parameter, not a reference to some variable “materialized”</w:t>
+        <w:t xml:space="preserve">[+materialized: view]   # “+” means that we want to use </w:t>
+      </w:r>
+      <w:proofErr w:type="spellStart"/>
+      <w:r>
+        <w:rPr>
+          <w:rFonts w:eastAsiaTheme="minorEastAsia"/>
+          <w:lang w:val="en-US"/>
+        </w:rPr>
+        <w:t>builtin</w:t>
+      </w:r>
+      <w:proofErr w:type="spellEnd"/>
+      <w:r>
+        <w:rPr>
+          <w:rFonts w:eastAsiaTheme="minorEastAsia"/>
+          <w:lang w:val="en-US"/>
+        </w:rPr>
+        <w:t xml:space="preserve"> </w:t>
+      </w:r>
+      <w:proofErr w:type="spellStart"/>
+      <w:r>
+        <w:rPr>
+          <w:rFonts w:eastAsiaTheme="minorEastAsia"/>
+          <w:lang w:val="en-US"/>
+        </w:rPr>
+        <w:t>dbt</w:t>
+      </w:r>
+      <w:proofErr w:type="spellEnd"/>
+      <w:r>
+        <w:rPr>
+          <w:rFonts w:eastAsiaTheme="minorEastAsia"/>
+          <w:lang w:val="en-US"/>
+        </w:rPr>
+        <w:t xml:space="preserve"> parameter, not a reference to some variable “materialized”</w:t>
       </w:r>
     </w:p>
     <w:p>
@@ -798,7 +1118,23 @@
           <w:rFonts w:eastAsiaTheme="minorEastAsia"/>
           <w:lang w:val="en-US"/>
         </w:rPr>
-        <w:t>[dbt run --full-refresh] #rebuild all incremental tables (useful when schema changes)</w:t>
+        <w:t>[</w:t>
+      </w:r>
+      <w:proofErr w:type="spellStart"/>
+      <w:r>
+        <w:rPr>
+          <w:rFonts w:eastAsiaTheme="minorEastAsia"/>
+          <w:lang w:val="en-US"/>
+        </w:rPr>
+        <w:t>dbt</w:t>
+      </w:r>
+      <w:proofErr w:type="spellEnd"/>
+      <w:r>
+        <w:rPr>
+          <w:rFonts w:eastAsiaTheme="minorEastAsia"/>
+          <w:lang w:val="en-US"/>
+        </w:rPr>
+        <w:t xml:space="preserve"> run --full-refresh] #rebuild all incremental tables (useful when schema changes)</w:t>
       </w:r>
     </w:p>
     <w:p>
@@ -818,7 +1154,23 @@
           <w:rFonts w:eastAsiaTheme="minorEastAsia"/>
           <w:lang w:val="en-US"/>
         </w:rPr>
-        <w:t>[target-path: "target"]  # directory which will store compiled SQL files, they will have hidden ephermal CTE</w:t>
+        <w:t xml:space="preserve">[target-path: "target"]  # directory which will store compiled SQL files, they will have hidden </w:t>
+      </w:r>
+      <w:proofErr w:type="spellStart"/>
+      <w:r>
+        <w:rPr>
+          <w:rFonts w:eastAsiaTheme="minorEastAsia"/>
+          <w:lang w:val="en-US"/>
+        </w:rPr>
+        <w:t>ephermal</w:t>
+      </w:r>
+      <w:proofErr w:type="spellEnd"/>
+      <w:r>
+        <w:rPr>
+          <w:rFonts w:eastAsiaTheme="minorEastAsia"/>
+          <w:lang w:val="en-US"/>
+        </w:rPr>
+        <w:t xml:space="preserve"> CTE</w:t>
       </w:r>
       <w:r>
         <w:rPr>
@@ -844,7 +1196,23 @@
           <w:rFonts w:eastAsiaTheme="minorEastAsia"/>
           <w:lang w:val="en-US"/>
         </w:rPr>
-        <w:t xml:space="preserve">[sources.yml] # we can assign aliases to snowflake tables and then use in models </w:t>
+        <w:t>[</w:t>
+      </w:r>
+      <w:proofErr w:type="spellStart"/>
+      <w:r>
+        <w:rPr>
+          <w:rFonts w:eastAsiaTheme="minorEastAsia"/>
+          <w:lang w:val="en-US"/>
+        </w:rPr>
+        <w:t>sources.yml</w:t>
+      </w:r>
+      <w:proofErr w:type="spellEnd"/>
+      <w:r>
+        <w:rPr>
+          <w:rFonts w:eastAsiaTheme="minorEastAsia"/>
+          <w:lang w:val="en-US"/>
+        </w:rPr>
+        <w:t xml:space="preserve">] # we can assign aliases to snowflake tables and then use in models </w:t>
       </w:r>
     </w:p>
     <w:p>
@@ -863,7 +1231,23 @@
           <w:rFonts w:eastAsiaTheme="minorEastAsia"/>
           <w:lang w:val="en-US"/>
         </w:rPr>
-        <w:t>[dbt compile] # we can compile code before running it to check if it compiles</w:t>
+        <w:t>[</w:t>
+      </w:r>
+      <w:proofErr w:type="spellStart"/>
+      <w:r>
+        <w:rPr>
+          <w:rFonts w:eastAsiaTheme="minorEastAsia"/>
+          <w:lang w:val="en-US"/>
+        </w:rPr>
+        <w:t>dbt</w:t>
+      </w:r>
+      <w:proofErr w:type="spellEnd"/>
+      <w:r>
+        <w:rPr>
+          <w:rFonts w:eastAsiaTheme="minorEastAsia"/>
+          <w:lang w:val="en-US"/>
+        </w:rPr>
+        <w:t xml:space="preserve"> compile] # we can compile code before running it to check if it compiles</w:t>
       </w:r>
     </w:p>
     <w:p>
@@ -882,7 +1266,23 @@
           <w:rFonts w:eastAsiaTheme="minorEastAsia"/>
           <w:lang w:val="en-US"/>
         </w:rPr>
-        <w:t>[sources.yml -&gt; freshness] # we can setup a warning and error if data is stale based on some column</w:t>
+        <w:t>[</w:t>
+      </w:r>
+      <w:proofErr w:type="spellStart"/>
+      <w:r>
+        <w:rPr>
+          <w:rFonts w:eastAsiaTheme="minorEastAsia"/>
+          <w:lang w:val="en-US"/>
+        </w:rPr>
+        <w:t>sources.yml</w:t>
+      </w:r>
+      <w:proofErr w:type="spellEnd"/>
+      <w:r>
+        <w:rPr>
+          <w:rFonts w:eastAsiaTheme="minorEastAsia"/>
+          <w:lang w:val="en-US"/>
+        </w:rPr>
+        <w:t xml:space="preserve"> -&gt; freshness] # we can setup a warning and error if data is stale based on some column</w:t>
       </w:r>
     </w:p>
     <w:sectPr>

</xml_diff>

<commit_message>
Add custom packages, documentation
</commit_message>
<xml_diff>
--- a/dbt_x_snowflake/dbt notes.docx
+++ b/dbt_x_snowflake/dbt notes.docx
@@ -1025,6 +1025,95 @@
         <w:pStyle w:val="Akapitzlist"/>
         <w:numPr>
           <w:ilvl w:val="0"/>
+          <w:numId w:val="1"/>
+        </w:numPr>
+        <w:rPr>
+          <w:lang w:val="en-US"/>
+        </w:rPr>
+      </w:pPr>
+      <w:proofErr w:type="spellStart"/>
+      <w:r>
+        <w:rPr>
+          <w:rFonts w:eastAsiaTheme="minorEastAsia"/>
+          <w:lang w:val="en-US"/>
+        </w:rPr>
+        <w:lastRenderedPageBreak/>
+        <w:t>dbt_utils</w:t>
+      </w:r>
+      <w:proofErr w:type="spellEnd"/>
+      <w:r>
+        <w:rPr>
+          <w:rFonts w:eastAsiaTheme="minorEastAsia"/>
+          <w:lang w:val="en-US"/>
+        </w:rPr>
+        <w:t xml:space="preserve"> – </w:t>
+      </w:r>
+      <w:proofErr w:type="spellStart"/>
+      <w:r>
+        <w:rPr>
+          <w:rFonts w:eastAsiaTheme="minorEastAsia"/>
+          <w:lang w:val="en-US"/>
+        </w:rPr>
+        <w:t>dbt</w:t>
+      </w:r>
+      <w:proofErr w:type="spellEnd"/>
+      <w:r>
+        <w:rPr>
+          <w:rFonts w:eastAsiaTheme="minorEastAsia"/>
+          <w:lang w:val="en-US"/>
+        </w:rPr>
+        <w:t xml:space="preserve"> package that has useful functions (surrogate key for example, it enables to create a unique key)</w:t>
+      </w:r>
+    </w:p>
+    <w:p>
+      <w:pPr>
+        <w:pStyle w:val="Akapitzlist"/>
+        <w:numPr>
+          <w:ilvl w:val="0"/>
+          <w:numId w:val="1"/>
+        </w:numPr>
+        <w:rPr>
+          <w:lang w:val="en-US"/>
+        </w:rPr>
+      </w:pPr>
+      <w:r>
+        <w:rPr>
+          <w:rFonts w:eastAsiaTheme="minorEastAsia"/>
+          <w:lang w:val="en-US"/>
+        </w:rPr>
+        <w:t xml:space="preserve">documentation – you can add documentation with </w:t>
+      </w:r>
+      <w:proofErr w:type="spellStart"/>
+      <w:r>
+        <w:rPr>
+          <w:rFonts w:eastAsiaTheme="minorEastAsia"/>
+          <w:lang w:val="en-US"/>
+        </w:rPr>
+        <w:t>dbt</w:t>
+      </w:r>
+      <w:proofErr w:type="spellEnd"/>
+      <w:r>
+        <w:rPr>
+          <w:rFonts w:eastAsiaTheme="minorEastAsia"/>
+          <w:lang w:val="en-US"/>
+        </w:rPr>
+        <w:t xml:space="preserve"> that will generate an html file. Some basic documentation is added with “description:” tag in </w:t>
+      </w:r>
+      <w:proofErr w:type="spellStart"/>
+      <w:r>
+        <w:rPr>
+          <w:rFonts w:eastAsiaTheme="minorEastAsia"/>
+          <w:lang w:val="en-US"/>
+        </w:rPr>
+        <w:t>schema.yml</w:t>
+      </w:r>
+      <w:proofErr w:type="spellEnd"/>
+    </w:p>
+    <w:p>
+      <w:pPr>
+        <w:pStyle w:val="Akapitzlist"/>
+        <w:numPr>
+          <w:ilvl w:val="0"/>
           <w:numId w:val="6"/>
         </w:numPr>
         <w:rPr>
@@ -1037,7 +1126,6 @@
           <w:rFonts w:eastAsiaTheme="minorEastAsia"/>
           <w:lang w:val="en-US"/>
         </w:rPr>
-        <w:lastRenderedPageBreak/>
         <w:t xml:space="preserve">Commands/parameters/info in </w:t>
       </w:r>
       <w:proofErr w:type="spellStart"/>
@@ -1283,6 +1371,76 @@
           <w:lang w:val="en-US"/>
         </w:rPr>
         <w:t xml:space="preserve"> -&gt; freshness] # we can setup a warning and error if data is stale based on some column</w:t>
+      </w:r>
+    </w:p>
+    <w:p>
+      <w:pPr>
+        <w:pStyle w:val="Akapitzlist"/>
+        <w:numPr>
+          <w:ilvl w:val="0"/>
+          <w:numId w:val="2"/>
+        </w:numPr>
+        <w:rPr>
+          <w:lang w:val="en-US"/>
+        </w:rPr>
+      </w:pPr>
+      <w:r>
+        <w:rPr>
+          <w:rFonts w:eastAsiaTheme="minorEastAsia"/>
+          <w:lang w:val="en-US"/>
+        </w:rPr>
+        <w:t>[</w:t>
+      </w:r>
+      <w:proofErr w:type="spellStart"/>
+      <w:r>
+        <w:rPr>
+          <w:rFonts w:eastAsiaTheme="minorEastAsia"/>
+          <w:lang w:val="en-US"/>
+        </w:rPr>
+        <w:t>dbt</w:t>
+      </w:r>
+      <w:proofErr w:type="spellEnd"/>
+      <w:r>
+        <w:rPr>
+          <w:rFonts w:eastAsiaTheme="minorEastAsia"/>
+          <w:lang w:val="en-US"/>
+        </w:rPr>
+        <w:t xml:space="preserve"> docs generate] – generates documentation files</w:t>
+      </w:r>
+    </w:p>
+    <w:p>
+      <w:pPr>
+        <w:pStyle w:val="Akapitzlist"/>
+        <w:numPr>
+          <w:ilvl w:val="0"/>
+          <w:numId w:val="2"/>
+        </w:numPr>
+        <w:rPr>
+          <w:lang w:val="en-US"/>
+        </w:rPr>
+      </w:pPr>
+      <w:r>
+        <w:rPr>
+          <w:rFonts w:eastAsiaTheme="minorEastAsia"/>
+          <w:lang w:val="en-US"/>
+        </w:rPr>
+        <w:t>[</w:t>
+      </w:r>
+      <w:proofErr w:type="spellStart"/>
+      <w:r>
+        <w:rPr>
+          <w:rFonts w:eastAsiaTheme="minorEastAsia"/>
+          <w:lang w:val="en-US"/>
+        </w:rPr>
+        <w:t>dbt</w:t>
+      </w:r>
+      <w:proofErr w:type="spellEnd"/>
+      <w:r>
+        <w:rPr>
+          <w:rFonts w:eastAsiaTheme="minorEastAsia"/>
+          <w:lang w:val="en-US"/>
+        </w:rPr>
+        <w:t xml:space="preserve"> docs serve] – opens you docs on a server with nice interface</w:t>
       </w:r>
     </w:p>
     <w:sectPr>

</xml_diff>

<commit_message>
Add analyses, and REPORTER role
</commit_message>
<xml_diff>
--- a/dbt_x_snowflake/dbt notes.docx
+++ b/dbt_x_snowflake/dbt notes.docx
@@ -35,21 +35,7 @@
         <w:rPr>
           <w:lang w:val="en-US"/>
         </w:rPr>
-        <w:t xml:space="preserve">Created a transform role and a user with that role in Snowflake for </w:t>
-      </w:r>
-      <w:proofErr w:type="spellStart"/>
-      <w:r>
-        <w:rPr>
-          <w:lang w:val="en-US"/>
-        </w:rPr>
-        <w:t>dbt</w:t>
-      </w:r>
-      <w:proofErr w:type="spellEnd"/>
-      <w:r>
-        <w:rPr>
-          <w:lang w:val="en-US"/>
-        </w:rPr>
-        <w:t xml:space="preserve"> to use</w:t>
+        <w:t>Created a transform role and a user with that role in Snowflake for dbt to use</w:t>
       </w:r>
     </w:p>
     <w:p>
@@ -67,35 +53,7 @@
         <w:rPr>
           <w:lang w:val="en-US"/>
         </w:rPr>
-        <w:t>Passwords to connections are stored in ~/.</w:t>
-      </w:r>
-      <w:proofErr w:type="spellStart"/>
-      <w:r>
-        <w:rPr>
-          <w:lang w:val="en-US"/>
-        </w:rPr>
-        <w:t>dbt</w:t>
-      </w:r>
-      <w:proofErr w:type="spellEnd"/>
-      <w:r>
-        <w:rPr>
-          <w:lang w:val="en-US"/>
-        </w:rPr>
-        <w:t>/</w:t>
-      </w:r>
-      <w:proofErr w:type="spellStart"/>
-      <w:r>
-        <w:rPr>
-          <w:lang w:val="en-US"/>
-        </w:rPr>
-        <w:t>profiles.yml</w:t>
-      </w:r>
-      <w:proofErr w:type="spellEnd"/>
-      <w:r>
-        <w:rPr>
-          <w:lang w:val="en-US"/>
-        </w:rPr>
-        <w:t xml:space="preserve"> so that they don’t get pushed to git</w:t>
+        <w:t>Passwords to connections are stored in ~/.dbt/profiles.yml so that they don’t get pushed to git</w:t>
       </w:r>
     </w:p>
     <w:p>
@@ -113,21 +71,7 @@
         <w:rPr>
           <w:lang w:val="en-US"/>
         </w:rPr>
-        <w:t xml:space="preserve">When setting up target schema in </w:t>
-      </w:r>
-      <w:proofErr w:type="spellStart"/>
-      <w:r>
-        <w:rPr>
-          <w:lang w:val="en-US"/>
-        </w:rPr>
-        <w:t>dbt</w:t>
-      </w:r>
-      <w:proofErr w:type="spellEnd"/>
-      <w:r>
-        <w:rPr>
-          <w:lang w:val="en-US"/>
-        </w:rPr>
-        <w:t xml:space="preserve"> we are indicating a place where all the output is created</w:t>
+        <w:t>When setting up target schema in dbt we are indicating a place where all the output is created</w:t>
       </w:r>
     </w:p>
     <w:p>
@@ -141,28 +85,12 @@
           <w:lang w:val="en-US"/>
         </w:rPr>
       </w:pPr>
-      <w:proofErr w:type="spellStart"/>
-      <w:r>
-        <w:rPr>
-          <w:lang w:val="en-US"/>
-        </w:rPr>
-        <w:t>dbt</w:t>
-      </w:r>
-      <w:proofErr w:type="spellEnd"/>
-      <w:r>
-        <w:rPr>
-          <w:lang w:val="en-US"/>
-        </w:rPr>
-        <w:t xml:space="preserve"> power user – extension for VS code to work better with </w:t>
-      </w:r>
-      <w:proofErr w:type="spellStart"/>
-      <w:r>
-        <w:rPr>
-          <w:lang w:val="en-US"/>
-        </w:rPr>
-        <w:t>dbt</w:t>
-      </w:r>
-      <w:proofErr w:type="spellEnd"/>
+      <w:r>
+        <w:rPr>
+          <w:lang w:val="en-US"/>
+        </w:rPr>
+        <w:t>dbt power user – extension for VS code to work better with dbt</w:t>
+      </w:r>
     </w:p>
     <w:p>
       <w:pPr>
@@ -329,35 +257,7 @@
         <w:rPr>
           <w:lang w:val="en-US"/>
         </w:rPr>
-        <w:t xml:space="preserve">model – an </w:t>
-      </w:r>
-      <w:proofErr w:type="spellStart"/>
-      <w:r>
-        <w:rPr>
-          <w:lang w:val="en-US"/>
-        </w:rPr>
-        <w:t>sql</w:t>
-      </w:r>
-      <w:proofErr w:type="spellEnd"/>
-      <w:r>
-        <w:rPr>
-          <w:lang w:val="en-US"/>
-        </w:rPr>
-        <w:t xml:space="preserve"> file that contains </w:t>
-      </w:r>
-      <w:proofErr w:type="spellStart"/>
-      <w:r>
-        <w:rPr>
-          <w:lang w:val="en-US"/>
-        </w:rPr>
-        <w:t>sql</w:t>
-      </w:r>
-      <w:proofErr w:type="spellEnd"/>
-      <w:r>
-        <w:rPr>
-          <w:lang w:val="en-US"/>
-        </w:rPr>
-        <w:t xml:space="preserve"> statements that perform some transformations</w:t>
+        <w:t>model – an sql file that contains sql statements that perform some transformations</w:t>
       </w:r>
     </w:p>
     <w:p>
@@ -401,21 +301,7 @@
         <w:rPr>
           <w:lang w:val="en-US"/>
         </w:rPr>
-        <w:t xml:space="preserve"> representation, don’t use it when you read from a view model several times (it’s a select statement so it needs to execute – </w:t>
-      </w:r>
-      <w:proofErr w:type="spellStart"/>
-      <w:r>
-        <w:rPr>
-          <w:lang w:val="en-US"/>
-        </w:rPr>
-        <w:t>sloooow</w:t>
-      </w:r>
-      <w:proofErr w:type="spellEnd"/>
-      <w:r>
-        <w:rPr>
-          <w:lang w:val="en-US"/>
-        </w:rPr>
-        <w:t>)</w:t>
+        <w:t xml:space="preserve"> representation, don’t use it when you read from a view model several times (it’s a select statement so it needs to execute – sloooow)</w:t>
       </w:r>
     </w:p>
     <w:p>
@@ -528,34 +414,18 @@
           <w:lang w:val="en-US"/>
         </w:rPr>
       </w:pPr>
-      <w:proofErr w:type="spellStart"/>
-      <w:r>
-        <w:rPr>
-          <w:lang w:val="en-US"/>
-        </w:rPr>
-        <w:t>ephermal</w:t>
-      </w:r>
-      <w:proofErr w:type="spellEnd"/>
-      <w:r>
-        <w:rPr>
-          <w:lang w:val="en-US"/>
-        </w:rPr>
-        <w:t xml:space="preserve"> (CTE) </w:t>
-      </w:r>
-      <w:r>
-        <w:rPr>
-          <w:lang w:val="en-US"/>
-        </w:rPr>
-        <w:t xml:space="preserve">– intermediate step model, for example when you want to simply add alias to </w:t>
-      </w:r>
-      <w:proofErr w:type="spellStart"/>
-      <w:r>
-        <w:rPr>
-          <w:lang w:val="en-US"/>
-        </w:rPr>
-        <w:t>colums</w:t>
-      </w:r>
-      <w:proofErr w:type="spellEnd"/>
+      <w:r>
+        <w:rPr>
+          <w:lang w:val="en-US"/>
+        </w:rPr>
+        <w:t xml:space="preserve">ephermal (CTE) </w:t>
+      </w:r>
+      <w:r>
+        <w:rPr>
+          <w:lang w:val="en-US"/>
+        </w:rPr>
+        <w:t>– intermediate step model, for example when you want to simply add alias to colums</w:t>
+      </w:r>
       <w:r>
         <w:rPr>
           <w:lang w:val="en-US"/>
@@ -585,49 +455,7 @@
         <w:rPr>
           <w:lang w:val="en-US"/>
         </w:rPr>
-        <w:t xml:space="preserve">referring to model – we use </w:t>
-      </w:r>
-      <w:proofErr w:type="spellStart"/>
-      <w:r>
-        <w:rPr>
-          <w:lang w:val="en-US"/>
-        </w:rPr>
-        <w:t>dbt</w:t>
-      </w:r>
-      <w:proofErr w:type="spellEnd"/>
-      <w:r>
-        <w:rPr>
-          <w:lang w:val="en-US"/>
-        </w:rPr>
-        <w:t xml:space="preserve"> template when </w:t>
-      </w:r>
-      <w:proofErr w:type="spellStart"/>
-      <w:r>
-        <w:rPr>
-          <w:lang w:val="en-US"/>
-        </w:rPr>
-        <w:t>refering</w:t>
-      </w:r>
-      <w:proofErr w:type="spellEnd"/>
-      <w:r>
-        <w:rPr>
-          <w:lang w:val="en-US"/>
-        </w:rPr>
-        <w:t xml:space="preserve"> to other models, </w:t>
-      </w:r>
-      <w:proofErr w:type="spellStart"/>
-      <w:r>
-        <w:rPr>
-          <w:lang w:val="en-US"/>
-        </w:rPr>
-        <w:t>eg.</w:t>
-      </w:r>
-      <w:proofErr w:type="spellEnd"/>
-      <w:r>
-        <w:rPr>
-          <w:lang w:val="en-US"/>
-        </w:rPr>
-        <w:t xml:space="preserve"> </w:t>
+        <w:t xml:space="preserve">referring to model – we use dbt template when refering to other models, eg. </w:t>
       </w:r>
     </w:p>
     <w:p>
@@ -690,29 +518,7 @@
           <w:szCs w:val="21"/>
           <w:lang w:val="en-US" w:eastAsia="pl-PL"/>
         </w:rPr>
-        <w:t>'</w:t>
-      </w:r>
-      <w:proofErr w:type="spellStart"/>
-      <w:r>
-        <w:rPr>
-          <w:rFonts w:ascii="Consolas" w:eastAsia="Times New Roman" w:hAnsi="Consolas" w:cs="Times New Roman"/>
-          <w:color w:val="CE9178"/>
-          <w:sz w:val="21"/>
-          <w:szCs w:val="21"/>
-          <w:lang w:val="en-US" w:eastAsia="pl-PL"/>
-        </w:rPr>
-        <w:t>src_listings</w:t>
-      </w:r>
-      <w:proofErr w:type="spellEnd"/>
-      <w:r>
-        <w:rPr>
-          <w:rFonts w:ascii="Consolas" w:eastAsia="Times New Roman" w:hAnsi="Consolas" w:cs="Times New Roman"/>
-          <w:color w:val="CE9178"/>
-          <w:sz w:val="21"/>
-          <w:szCs w:val="21"/>
-          <w:lang w:val="en-US" w:eastAsia="pl-PL"/>
-        </w:rPr>
-        <w:t>'</w:t>
+        <w:t>'src_listings'</w:t>
       </w:r>
       <w:r>
         <w:rPr>
@@ -742,23 +548,7 @@
           <w:rFonts w:eastAsiaTheme="minorEastAsia"/>
           <w:lang w:val="en-US"/>
         </w:rPr>
-        <w:t xml:space="preserve">source – data that is already in the warehouse (ingested by </w:t>
-      </w:r>
-      <w:proofErr w:type="spellStart"/>
-      <w:r>
-        <w:rPr>
-          <w:rFonts w:eastAsiaTheme="minorEastAsia"/>
-          <w:lang w:val="en-US"/>
-        </w:rPr>
-        <w:t>Fivetram</w:t>
-      </w:r>
-      <w:proofErr w:type="spellEnd"/>
-      <w:r>
-        <w:rPr>
-          <w:rFonts w:eastAsiaTheme="minorEastAsia"/>
-          <w:lang w:val="en-US"/>
-        </w:rPr>
-        <w:t>, Stich from external systems)</w:t>
+        <w:t>source – data that is already in the warehouse (ingested by Fivetram, Stich from external systems)</w:t>
       </w:r>
     </w:p>
     <w:p>
@@ -834,23 +624,7 @@
           <w:rFonts w:eastAsiaTheme="minorEastAsia"/>
           <w:lang w:val="en-US"/>
         </w:rPr>
-        <w:t xml:space="preserve">singular tests – </w:t>
-      </w:r>
-      <w:proofErr w:type="spellStart"/>
-      <w:r>
-        <w:rPr>
-          <w:rFonts w:eastAsiaTheme="minorEastAsia"/>
-          <w:lang w:val="en-US"/>
-        </w:rPr>
-        <w:t>sql</w:t>
-      </w:r>
-      <w:proofErr w:type="spellEnd"/>
-      <w:r>
-        <w:rPr>
-          <w:rFonts w:eastAsiaTheme="minorEastAsia"/>
-          <w:lang w:val="en-US"/>
-        </w:rPr>
-        <w:t xml:space="preserve"> query that are expected to return 0 rows, otherwise test fails</w:t>
+        <w:t>singular tests – sql query that are expected to return 0 rows, otherwise test fails</w:t>
       </w:r>
     </w:p>
     <w:p>
@@ -902,21 +676,12 @@
           <w:lang w:val="en-US"/>
         </w:rPr>
       </w:pPr>
-      <w:proofErr w:type="spellStart"/>
-      <w:r>
-        <w:rPr>
-          <w:rFonts w:eastAsiaTheme="minorEastAsia"/>
-          <w:lang w:val="en-US"/>
-        </w:rPr>
-        <w:t>not_null</w:t>
-      </w:r>
-      <w:proofErr w:type="spellEnd"/>
-      <w:r>
-        <w:rPr>
-          <w:rFonts w:eastAsiaTheme="minorEastAsia"/>
-          <w:lang w:val="en-US"/>
-        </w:rPr>
-        <w:t xml:space="preserve"> – if column has not null values</w:t>
+      <w:r>
+        <w:rPr>
+          <w:rFonts w:eastAsiaTheme="minorEastAsia"/>
+          <w:lang w:val="en-US"/>
+        </w:rPr>
+        <w:t>not_null – if column has not null values</w:t>
       </w:r>
     </w:p>
     <w:p>
@@ -930,21 +695,12 @@
           <w:lang w:val="en-US"/>
         </w:rPr>
       </w:pPr>
-      <w:proofErr w:type="spellStart"/>
-      <w:r>
-        <w:rPr>
-          <w:rFonts w:eastAsiaTheme="minorEastAsia"/>
-          <w:lang w:val="en-US"/>
-        </w:rPr>
-        <w:t>accepted_values</w:t>
-      </w:r>
-      <w:proofErr w:type="spellEnd"/>
-      <w:r>
-        <w:rPr>
-          <w:rFonts w:eastAsiaTheme="minorEastAsia"/>
-          <w:lang w:val="en-US"/>
-        </w:rPr>
-        <w:t xml:space="preserve"> – if column contains only specified values</w:t>
+      <w:r>
+        <w:rPr>
+          <w:rFonts w:eastAsiaTheme="minorEastAsia"/>
+          <w:lang w:val="en-US"/>
+        </w:rPr>
+        <w:t>accepted_values – if column contains only specified values</w:t>
       </w:r>
     </w:p>
     <w:p>
@@ -982,23 +738,7 @@
           <w:rFonts w:eastAsiaTheme="minorEastAsia"/>
           <w:lang w:val="en-US"/>
         </w:rPr>
-        <w:t xml:space="preserve">custom tests – test that you write yourself or download from </w:t>
-      </w:r>
-      <w:proofErr w:type="spellStart"/>
-      <w:r>
-        <w:rPr>
-          <w:rFonts w:eastAsiaTheme="minorEastAsia"/>
-          <w:lang w:val="en-US"/>
-        </w:rPr>
-        <w:t>dbt</w:t>
-      </w:r>
-      <w:proofErr w:type="spellEnd"/>
-      <w:r>
-        <w:rPr>
-          <w:rFonts w:eastAsiaTheme="minorEastAsia"/>
-          <w:lang w:val="en-US"/>
-        </w:rPr>
-        <w:t xml:space="preserve"> package</w:t>
+        <w:t>custom tests – test that you write yourself or download from dbt package</w:t>
       </w:r>
     </w:p>
     <w:p>
@@ -1031,38 +771,13 @@
           <w:lang w:val="en-US"/>
         </w:rPr>
       </w:pPr>
-      <w:proofErr w:type="spellStart"/>
       <w:r>
         <w:rPr>
           <w:rFonts w:eastAsiaTheme="minorEastAsia"/>
           <w:lang w:val="en-US"/>
         </w:rPr>
         <w:lastRenderedPageBreak/>
-        <w:t>dbt_utils</w:t>
-      </w:r>
-      <w:proofErr w:type="spellEnd"/>
-      <w:r>
-        <w:rPr>
-          <w:rFonts w:eastAsiaTheme="minorEastAsia"/>
-          <w:lang w:val="en-US"/>
-        </w:rPr>
-        <w:t xml:space="preserve"> – </w:t>
-      </w:r>
-      <w:proofErr w:type="spellStart"/>
-      <w:r>
-        <w:rPr>
-          <w:rFonts w:eastAsiaTheme="minorEastAsia"/>
-          <w:lang w:val="en-US"/>
-        </w:rPr>
-        <w:t>dbt</w:t>
-      </w:r>
-      <w:proofErr w:type="spellEnd"/>
-      <w:r>
-        <w:rPr>
-          <w:rFonts w:eastAsiaTheme="minorEastAsia"/>
-          <w:lang w:val="en-US"/>
-        </w:rPr>
-        <w:t xml:space="preserve"> package that has useful functions (surrogate key for example, it enables to create a unique key)</w:t>
+        <w:t>dbt_utils – dbt package that has useful functions (surrogate key for example, it enables to create a unique key)</w:t>
       </w:r>
     </w:p>
     <w:p>
@@ -1081,33 +796,8 @@
           <w:rFonts w:eastAsiaTheme="minorEastAsia"/>
           <w:lang w:val="en-US"/>
         </w:rPr>
-        <w:t xml:space="preserve">documentation – you can add documentation with </w:t>
-      </w:r>
-      <w:proofErr w:type="spellStart"/>
-      <w:r>
-        <w:rPr>
-          <w:rFonts w:eastAsiaTheme="minorEastAsia"/>
-          <w:lang w:val="en-US"/>
-        </w:rPr>
-        <w:t>dbt</w:t>
-      </w:r>
-      <w:proofErr w:type="spellEnd"/>
-      <w:r>
-        <w:rPr>
-          <w:rFonts w:eastAsiaTheme="minorEastAsia"/>
-          <w:lang w:val="en-US"/>
-        </w:rPr>
-        <w:t xml:space="preserve"> that will generate an html file. Some basic documentation is added with “description:” tag in </w:t>
-      </w:r>
-      <w:proofErr w:type="spellStart"/>
-      <w:r>
-        <w:rPr>
-          <w:rFonts w:eastAsiaTheme="minorEastAsia"/>
-          <w:lang w:val="en-US"/>
-        </w:rPr>
-        <w:t>schema.yml</w:t>
-      </w:r>
-      <w:proofErr w:type="spellEnd"/>
+        <w:t>documentation – you can add documentation with dbt that will generate an html file. Some basic documentation is added with “description:” tag in schema.yml</w:t>
+      </w:r>
     </w:p>
     <w:p>
       <w:pPr>
@@ -1163,17 +853,8 @@
           <w:rFonts w:eastAsiaTheme="minorEastAsia"/>
           <w:lang w:val="en-US"/>
         </w:rPr>
-        <w:t xml:space="preserve">assets – you can use your own images for documentation(overview), you simply need to include “assets” folder and configure it in </w:t>
-      </w:r>
-      <w:proofErr w:type="spellStart"/>
-      <w:r>
-        <w:rPr>
-          <w:rFonts w:eastAsiaTheme="minorEastAsia"/>
-          <w:lang w:val="en-US"/>
-        </w:rPr>
-        <w:t>dbt_project.yml</w:t>
-      </w:r>
-      <w:proofErr w:type="spellEnd"/>
+        <w:t>assets – you can use your own images for documentation(overview), you simply need to include “assets” folder and configure it in dbt_project.yml</w:t>
+      </w:r>
     </w:p>
     <w:p>
       <w:pPr>
@@ -1199,6 +880,44 @@
         <w:pStyle w:val="Akapitzlist"/>
         <w:numPr>
           <w:ilvl w:val="0"/>
+          <w:numId w:val="1"/>
+        </w:numPr>
+        <w:rPr>
+          <w:lang w:val="en-US"/>
+        </w:rPr>
+      </w:pPr>
+      <w:r>
+        <w:rPr>
+          <w:rFonts w:eastAsiaTheme="minorEastAsia"/>
+          <w:lang w:val="en-US"/>
+        </w:rPr>
+        <w:t>analyses – folder where you can store ad-hoc queries that are used for analysis</w:t>
+      </w:r>
+    </w:p>
+    <w:p>
+      <w:pPr>
+        <w:pStyle w:val="Akapitzlist"/>
+        <w:numPr>
+          <w:ilvl w:val="0"/>
+          <w:numId w:val="1"/>
+        </w:numPr>
+        <w:rPr>
+          <w:lang w:val="en-US"/>
+        </w:rPr>
+      </w:pPr>
+      <w:r>
+        <w:rPr>
+          <w:rFonts w:eastAsiaTheme="minorEastAsia"/>
+          <w:lang w:val="en-US"/>
+        </w:rPr>
+        <w:t>hooks – analysis SQL queries that are executed on predefined times (on-run-start, on-run-end etc)</w:t>
+      </w:r>
+    </w:p>
+    <w:p>
+      <w:pPr>
+        <w:pStyle w:val="Akapitzlist"/>
+        <w:numPr>
+          <w:ilvl w:val="0"/>
           <w:numId w:val="6"/>
         </w:numPr>
         <w:rPr>
@@ -1211,17 +930,8 @@
           <w:rFonts w:eastAsiaTheme="minorEastAsia"/>
           <w:lang w:val="en-US"/>
         </w:rPr>
-        <w:t xml:space="preserve">Commands/parameters/info in </w:t>
-      </w:r>
-      <w:proofErr w:type="spellStart"/>
-      <w:r>
-        <w:rPr>
-          <w:rFonts w:eastAsiaTheme="minorEastAsia"/>
-          <w:lang w:val="en-US"/>
-        </w:rPr>
-        <w:t>dbt</w:t>
-      </w:r>
-      <w:proofErr w:type="spellEnd"/>
+        <w:t>Commands/parameters/info in dbt</w:t>
+      </w:r>
     </w:p>
     <w:p>
       <w:pPr>
@@ -1240,39 +950,7 @@
           <w:rFonts w:eastAsiaTheme="minorEastAsia"/>
           <w:lang w:val="en-US"/>
         </w:rPr>
-        <w:t xml:space="preserve">[+materialized: view]   # “+” means that we want to use </w:t>
-      </w:r>
-      <w:proofErr w:type="spellStart"/>
-      <w:r>
-        <w:rPr>
-          <w:rFonts w:eastAsiaTheme="minorEastAsia"/>
-          <w:lang w:val="en-US"/>
-        </w:rPr>
-        <w:t>builtin</w:t>
-      </w:r>
-      <w:proofErr w:type="spellEnd"/>
-      <w:r>
-        <w:rPr>
-          <w:rFonts w:eastAsiaTheme="minorEastAsia"/>
-          <w:lang w:val="en-US"/>
-        </w:rPr>
-        <w:t xml:space="preserve"> </w:t>
-      </w:r>
-      <w:proofErr w:type="spellStart"/>
-      <w:r>
-        <w:rPr>
-          <w:rFonts w:eastAsiaTheme="minorEastAsia"/>
-          <w:lang w:val="en-US"/>
-        </w:rPr>
-        <w:t>dbt</w:t>
-      </w:r>
-      <w:proofErr w:type="spellEnd"/>
-      <w:r>
-        <w:rPr>
-          <w:rFonts w:eastAsiaTheme="minorEastAsia"/>
-          <w:lang w:val="en-US"/>
-        </w:rPr>
-        <w:t xml:space="preserve"> parameter, not a reference to some variable “materialized”</w:t>
+        <w:t>[+materialized: view]   # “+” means that we want to use builtin dbt parameter, not a reference to some variable “materialized”</w:t>
       </w:r>
     </w:p>
     <w:p>
@@ -1291,23 +969,7 @@
           <w:rFonts w:eastAsiaTheme="minorEastAsia"/>
           <w:lang w:val="en-US"/>
         </w:rPr>
-        <w:t>[</w:t>
-      </w:r>
-      <w:proofErr w:type="spellStart"/>
-      <w:r>
-        <w:rPr>
-          <w:rFonts w:eastAsiaTheme="minorEastAsia"/>
-          <w:lang w:val="en-US"/>
-        </w:rPr>
-        <w:t>dbt</w:t>
-      </w:r>
-      <w:proofErr w:type="spellEnd"/>
-      <w:r>
-        <w:rPr>
-          <w:rFonts w:eastAsiaTheme="minorEastAsia"/>
-          <w:lang w:val="en-US"/>
-        </w:rPr>
-        <w:t xml:space="preserve"> run --full-refresh] #rebuild all incremental tables (useful when schema changes)</w:t>
+        <w:t>[dbt run --full-refresh] #rebuild all incremental tables (useful when schema changes)</w:t>
       </w:r>
     </w:p>
     <w:p>
@@ -1327,23 +989,7 @@
           <w:rFonts w:eastAsiaTheme="minorEastAsia"/>
           <w:lang w:val="en-US"/>
         </w:rPr>
-        <w:t xml:space="preserve">[target-path: "target"]  # directory which will store compiled SQL files, they will have hidden </w:t>
-      </w:r>
-      <w:proofErr w:type="spellStart"/>
-      <w:r>
-        <w:rPr>
-          <w:rFonts w:eastAsiaTheme="minorEastAsia"/>
-          <w:lang w:val="en-US"/>
-        </w:rPr>
-        <w:t>ephermal</w:t>
-      </w:r>
-      <w:proofErr w:type="spellEnd"/>
-      <w:r>
-        <w:rPr>
-          <w:rFonts w:eastAsiaTheme="minorEastAsia"/>
-          <w:lang w:val="en-US"/>
-        </w:rPr>
-        <w:t xml:space="preserve"> CTE</w:t>
+        <w:t>[target-path: "target"]  # directory which will store compiled SQL files, they will have hidden ephermal CTE</w:t>
       </w:r>
       <w:r>
         <w:rPr>
@@ -1369,23 +1015,7 @@
           <w:rFonts w:eastAsiaTheme="minorEastAsia"/>
           <w:lang w:val="en-US"/>
         </w:rPr>
-        <w:t>[</w:t>
-      </w:r>
-      <w:proofErr w:type="spellStart"/>
-      <w:r>
-        <w:rPr>
-          <w:rFonts w:eastAsiaTheme="minorEastAsia"/>
-          <w:lang w:val="en-US"/>
-        </w:rPr>
-        <w:t>sources.yml</w:t>
-      </w:r>
-      <w:proofErr w:type="spellEnd"/>
-      <w:r>
-        <w:rPr>
-          <w:rFonts w:eastAsiaTheme="minorEastAsia"/>
-          <w:lang w:val="en-US"/>
-        </w:rPr>
-        <w:t xml:space="preserve">] # we can assign aliases to snowflake tables and then use in models </w:t>
+        <w:t xml:space="preserve">[sources.yml] # we can assign aliases to snowflake tables and then use in models </w:t>
       </w:r>
     </w:p>
     <w:p>
@@ -1404,23 +1034,7 @@
           <w:rFonts w:eastAsiaTheme="minorEastAsia"/>
           <w:lang w:val="en-US"/>
         </w:rPr>
-        <w:t>[</w:t>
-      </w:r>
-      <w:proofErr w:type="spellStart"/>
-      <w:r>
-        <w:rPr>
-          <w:rFonts w:eastAsiaTheme="minorEastAsia"/>
-          <w:lang w:val="en-US"/>
-        </w:rPr>
-        <w:t>dbt</w:t>
-      </w:r>
-      <w:proofErr w:type="spellEnd"/>
-      <w:r>
-        <w:rPr>
-          <w:rFonts w:eastAsiaTheme="minorEastAsia"/>
-          <w:lang w:val="en-US"/>
-        </w:rPr>
-        <w:t xml:space="preserve"> compile] # we can compile code before running it to check if it compiles</w:t>
+        <w:t>[dbt compile] # we can compile code before running it to check if it compiles</w:t>
       </w:r>
     </w:p>
     <w:p>
@@ -1439,23 +1053,7 @@
           <w:rFonts w:eastAsiaTheme="minorEastAsia"/>
           <w:lang w:val="en-US"/>
         </w:rPr>
-        <w:t>[</w:t>
-      </w:r>
-      <w:proofErr w:type="spellStart"/>
-      <w:r>
-        <w:rPr>
-          <w:rFonts w:eastAsiaTheme="minorEastAsia"/>
-          <w:lang w:val="en-US"/>
-        </w:rPr>
-        <w:t>sources.yml</w:t>
-      </w:r>
-      <w:proofErr w:type="spellEnd"/>
-      <w:r>
-        <w:rPr>
-          <w:rFonts w:eastAsiaTheme="minorEastAsia"/>
-          <w:lang w:val="en-US"/>
-        </w:rPr>
-        <w:t xml:space="preserve"> -&gt; freshness] # we can setup a warning and error if data is stale based on some column</w:t>
+        <w:t>[sources.yml -&gt; freshness] # we can setup a warning and error if data is stale based on some column</w:t>
       </w:r>
     </w:p>
     <w:p>
@@ -1474,23 +1072,7 @@
           <w:rFonts w:eastAsiaTheme="minorEastAsia"/>
           <w:lang w:val="en-US"/>
         </w:rPr>
-        <w:t>[</w:t>
-      </w:r>
-      <w:proofErr w:type="spellStart"/>
-      <w:r>
-        <w:rPr>
-          <w:rFonts w:eastAsiaTheme="minorEastAsia"/>
-          <w:lang w:val="en-US"/>
-        </w:rPr>
-        <w:t>dbt</w:t>
-      </w:r>
-      <w:proofErr w:type="spellEnd"/>
-      <w:r>
-        <w:rPr>
-          <w:rFonts w:eastAsiaTheme="minorEastAsia"/>
-          <w:lang w:val="en-US"/>
-        </w:rPr>
-        <w:t xml:space="preserve"> docs generate] – generates documentation files</w:t>
+        <w:t>[dbt docs generate] – generates documentation files</w:t>
       </w:r>
     </w:p>
     <w:p>
@@ -1509,23 +1091,7 @@
           <w:rFonts w:eastAsiaTheme="minorEastAsia"/>
           <w:lang w:val="en-US"/>
         </w:rPr>
-        <w:t>[</w:t>
-      </w:r>
-      <w:proofErr w:type="spellStart"/>
-      <w:r>
-        <w:rPr>
-          <w:rFonts w:eastAsiaTheme="minorEastAsia"/>
-          <w:lang w:val="en-US"/>
-        </w:rPr>
-        <w:t>dbt</w:t>
-      </w:r>
-      <w:proofErr w:type="spellEnd"/>
-      <w:r>
-        <w:rPr>
-          <w:rFonts w:eastAsiaTheme="minorEastAsia"/>
-          <w:lang w:val="en-US"/>
-        </w:rPr>
-        <w:t xml:space="preserve"> docs serve] – opens you docs on a server with nice interface</w:t>
+        <w:t>[dbt docs serve] – opens you docs on a server with nice interface</w:t>
       </w:r>
     </w:p>
     <w:sectPr>

</xml_diff>